<commit_message>
les fichiers du 14/04/2017
</commit_message>
<xml_diff>
--- a/Documentation/Rapport/version word/chapiterI.docx
+++ b/Documentation/Rapport/version word/chapiterI.docx
@@ -4,32 +4,8 @@
   <w:body>
     <w:p>
       <w:pPr>
-        <w:jc w:val="center"/>
-        <w:rPr>
-          <w:rFonts w:asciiTheme="majorBidi" w:hAnsiTheme="majorBidi" w:cstheme="majorBidi"/>
-          <w:b/>
-          <w:bCs/>
-          <w:sz w:val="32"/>
-          <w:szCs w:val="32"/>
-        </w:rPr>
-      </w:pPr>
-      <w:r>
-        <w:rPr>
-          <w:rFonts w:asciiTheme="majorBidi" w:hAnsiTheme="majorBidi" w:cstheme="majorBidi"/>
-          <w:b/>
-          <w:bCs/>
-          <w:sz w:val="32"/>
-          <w:szCs w:val="32"/>
-        </w:rPr>
-        <w:t>Introduction générale</w:t>
-      </w:r>
-    </w:p>
-    <w:p>
-      <w:pPr>
-        <w:rPr>
-          <w:rFonts w:asciiTheme="majorBidi" w:hAnsiTheme="majorBidi" w:cstheme="majorBidi"/>
-          <w:b/>
-          <w:bCs/>
+        <w:rPr>
+          <w:rFonts w:asciiTheme="majorBidi" w:hAnsiTheme="majorBidi" w:cstheme="majorBidi"/>
           <w:sz w:val="24"/>
           <w:szCs w:val="24"/>
         </w:rPr>
@@ -41,20 +17,33 @@
         <w:autoSpaceDN w:val="0"/>
         <w:adjustRightInd w:val="0"/>
         <w:spacing w:after="0" w:line="240" w:lineRule="auto"/>
-        <w:ind w:firstLine="708"/>
-        <w:rPr>
-          <w:rFonts w:asciiTheme="majorBidi" w:hAnsiTheme="majorBidi" w:cstheme="majorBidi"/>
-          <w:sz w:val="24"/>
-          <w:szCs w:val="24"/>
-        </w:rPr>
-      </w:pPr>
-      <w:r>
-        <w:rPr>
-          <w:rFonts w:asciiTheme="majorBidi" w:hAnsiTheme="majorBidi" w:cstheme="majorBidi"/>
-          <w:sz w:val="24"/>
-          <w:szCs w:val="24"/>
-        </w:rPr>
-        <w:t>Durant ces dernières années l'informatique s'est imposée d'une manière très</w:t>
+        <w:rPr>
+          <w:rFonts w:asciiTheme="majorBidi" w:hAnsiTheme="majorBidi" w:cstheme="majorBidi"/>
+          <w:b/>
+          <w:bCs/>
+          <w:sz w:val="28"/>
+          <w:szCs w:val="28"/>
+        </w:rPr>
+      </w:pPr>
+      <w:r>
+        <w:rPr>
+          <w:rFonts w:asciiTheme="majorBidi" w:hAnsiTheme="majorBidi" w:cstheme="majorBidi"/>
+          <w:b/>
+          <w:bCs/>
+          <w:sz w:val="28"/>
+          <w:szCs w:val="28"/>
+        </w:rPr>
+        <w:t>1.</w:t>
+      </w:r>
+      <w:r>
+        <w:rPr>
+          <w:rFonts w:asciiTheme="majorBidi" w:hAnsiTheme="majorBidi" w:cstheme="majorBidi"/>
+          <w:b/>
+          <w:bCs/>
+          <w:sz w:val="28"/>
+          <w:szCs w:val="28"/>
+        </w:rPr>
+        <w:t>1 Introduction</w:t>
       </w:r>
     </w:p>
     <w:p>
@@ -63,20 +52,13 @@
         <w:autoSpaceDN w:val="0"/>
         <w:adjustRightInd w:val="0"/>
         <w:spacing w:after="0" w:line="240" w:lineRule="auto"/>
-        <w:rPr>
-          <w:rFonts w:asciiTheme="majorBidi" w:hAnsiTheme="majorBidi" w:cstheme="majorBidi"/>
-          <w:sz w:val="24"/>
-          <w:szCs w:val="24"/>
-        </w:rPr>
-      </w:pPr>
-      <w:r>
-        <w:rPr>
-          <w:rFonts w:asciiTheme="majorBidi" w:hAnsiTheme="majorBidi" w:cstheme="majorBidi"/>
-          <w:sz w:val="24"/>
-          <w:szCs w:val="24"/>
-        </w:rPr>
-        <w:t>impressionnante dans les entreprises, cela est du à son apport extraordinaire dans le domaine</w:t>
-      </w:r>
+        <w:ind w:firstLine="708"/>
+        <w:rPr>
+          <w:rFonts w:asciiTheme="majorBidi" w:hAnsiTheme="majorBidi" w:cstheme="majorBidi"/>
+          <w:sz w:val="24"/>
+          <w:szCs w:val="24"/>
+        </w:rPr>
+      </w:pPr>
     </w:p>
     <w:p>
       <w:pPr>
@@ -84,19 +66,108 @@
         <w:autoSpaceDN w:val="0"/>
         <w:adjustRightInd w:val="0"/>
         <w:spacing w:after="0" w:line="240" w:lineRule="auto"/>
-        <w:rPr>
-          <w:rFonts w:asciiTheme="majorBidi" w:hAnsiTheme="majorBidi" w:cstheme="majorBidi"/>
-          <w:sz w:val="24"/>
-          <w:szCs w:val="24"/>
-        </w:rPr>
-      </w:pPr>
-      <w:r>
-        <w:rPr>
-          <w:rFonts w:asciiTheme="majorBidi" w:hAnsiTheme="majorBidi" w:cstheme="majorBidi"/>
-          <w:sz w:val="24"/>
-          <w:szCs w:val="24"/>
-        </w:rPr>
-        <w:t>de gestion des bases de données.</w:t>
+        <w:ind w:firstLine="708"/>
+        <w:rPr>
+          <w:rFonts w:asciiTheme="majorBidi" w:hAnsiTheme="majorBidi" w:cstheme="majorBidi"/>
+          <w:sz w:val="24"/>
+          <w:szCs w:val="24"/>
+        </w:rPr>
+      </w:pPr>
+      <w:r>
+        <w:rPr>
+          <w:rFonts w:asciiTheme="majorBidi" w:hAnsiTheme="majorBidi" w:cstheme="majorBidi"/>
+          <w:sz w:val="24"/>
+          <w:szCs w:val="24"/>
+        </w:rPr>
+        <w:t>Dans ce premier chapitre nous allons définir quelques généralité</w:t>
+      </w:r>
+      <w:r>
+        <w:rPr>
+          <w:rFonts w:asciiTheme="majorBidi" w:hAnsiTheme="majorBidi" w:cstheme="majorBidi"/>
+          <w:sz w:val="24"/>
+          <w:szCs w:val="24"/>
+        </w:rPr>
+        <w:t>s sur les ventes</w:t>
+      </w:r>
+      <w:r>
+        <w:rPr>
+          <w:rFonts w:asciiTheme="majorBidi" w:hAnsiTheme="majorBidi" w:cstheme="majorBidi"/>
+          <w:sz w:val="24"/>
+          <w:szCs w:val="24"/>
+        </w:rPr>
+        <w:t>, donner une</w:t>
+      </w:r>
+      <w:r>
+        <w:rPr>
+          <w:rFonts w:asciiTheme="majorBidi" w:hAnsiTheme="majorBidi" w:cstheme="majorBidi"/>
+          <w:sz w:val="24"/>
+          <w:szCs w:val="24"/>
+        </w:rPr>
+        <w:t xml:space="preserve"> </w:t>
+      </w:r>
+      <w:r>
+        <w:rPr>
+          <w:rFonts w:asciiTheme="majorBidi" w:hAnsiTheme="majorBidi" w:cstheme="majorBidi"/>
+          <w:sz w:val="24"/>
+          <w:szCs w:val="24"/>
+        </w:rPr>
+        <w:t xml:space="preserve">représentation générale de </w:t>
+      </w:r>
+      <w:r>
+        <w:rPr>
+          <w:rFonts w:asciiTheme="majorBidi" w:hAnsiTheme="majorBidi" w:cstheme="majorBidi"/>
+          <w:sz w:val="24"/>
+          <w:szCs w:val="24"/>
+        </w:rPr>
+        <w:t>l’</w:t>
+      </w:r>
+      <w:r>
+        <w:rPr>
+          <w:rFonts w:asciiTheme="majorBidi" w:hAnsiTheme="majorBidi" w:cstheme="majorBidi"/>
+          <w:sz w:val="24"/>
+          <w:szCs w:val="24"/>
+        </w:rPr>
+        <w:t>application MARSPHONIA</w:t>
+      </w:r>
+      <w:r>
+        <w:rPr>
+          <w:rFonts w:asciiTheme="majorBidi" w:hAnsiTheme="majorBidi" w:cstheme="majorBidi"/>
+          <w:sz w:val="24"/>
+          <w:szCs w:val="24"/>
+        </w:rPr>
+        <w:t xml:space="preserve"> (Marseille + Téléphone + IA</w:t>
+      </w:r>
+      <w:r>
+        <w:rPr>
+          <w:rFonts w:asciiTheme="majorBidi" w:hAnsiTheme="majorBidi" w:cstheme="majorBidi"/>
+          <w:sz w:val="24"/>
+          <w:szCs w:val="24"/>
+        </w:rPr>
+        <w:t xml:space="preserve">) ainsi que </w:t>
+      </w:r>
+      <w:r>
+        <w:rPr>
+          <w:rFonts w:asciiTheme="majorBidi" w:hAnsiTheme="majorBidi" w:cstheme="majorBidi"/>
+          <w:sz w:val="24"/>
+          <w:szCs w:val="24"/>
+        </w:rPr>
+        <w:t>son</w:t>
+      </w:r>
+      <w:r>
+        <w:rPr>
+          <w:rFonts w:asciiTheme="majorBidi" w:hAnsiTheme="majorBidi" w:cstheme="majorBidi"/>
+          <w:sz w:val="24"/>
+          <w:szCs w:val="24"/>
+        </w:rPr>
+        <w:t xml:space="preserve"> </w:t>
+      </w:r>
+      <w:r>
+        <w:rPr>
+          <w:rFonts w:asciiTheme="majorBidi" w:hAnsiTheme="majorBidi" w:cstheme="majorBidi"/>
+          <w:sz w:val="24"/>
+          <w:szCs w:val="24"/>
+        </w:rPr>
+        <w:t>fonctionnement.</w:t>
       </w:r>
     </w:p>
     <w:p>
@@ -105,12 +176,21 @@
         <w:autoSpaceDN w:val="0"/>
         <w:adjustRightInd w:val="0"/>
         <w:spacing w:after="0" w:line="240" w:lineRule="auto"/>
-        <w:rPr>
-          <w:rFonts w:asciiTheme="majorBidi" w:hAnsiTheme="majorBidi" w:cstheme="majorBidi"/>
-          <w:sz w:val="24"/>
-          <w:szCs w:val="24"/>
-        </w:rPr>
-      </w:pPr>
+        <w:ind w:firstLine="708"/>
+        <w:rPr>
+          <w:rFonts w:asciiTheme="majorBidi" w:hAnsiTheme="majorBidi" w:cstheme="majorBidi"/>
+          <w:sz w:val="24"/>
+          <w:szCs w:val="24"/>
+        </w:rPr>
+      </w:pPr>
+      <w:r>
+        <w:rPr>
+          <w:rFonts w:asciiTheme="majorBidi" w:hAnsiTheme="majorBidi" w:cstheme="majorBidi"/>
+          <w:sz w:val="24"/>
+          <w:szCs w:val="24"/>
+        </w:rPr>
+        <w:t xml:space="preserve">Donner une définition et une représentation de quelques architectures employées.  </w:t>
+      </w:r>
     </w:p>
     <w:p>
       <w:pPr>
@@ -118,21 +198,14 @@
         <w:autoSpaceDN w:val="0"/>
         <w:adjustRightInd w:val="0"/>
         <w:spacing w:after="0" w:line="240" w:lineRule="auto"/>
-        <w:ind w:firstLine="708"/>
-        <w:rPr>
-          <w:rFonts w:asciiTheme="majorBidi" w:hAnsiTheme="majorBidi" w:cstheme="majorBidi"/>
-          <w:sz w:val="24"/>
-          <w:szCs w:val="24"/>
-        </w:rPr>
-      </w:pPr>
-      <w:r>
-        <w:rPr>
-          <w:rFonts w:asciiTheme="majorBidi" w:hAnsiTheme="majorBidi" w:cstheme="majorBidi"/>
-          <w:sz w:val="24"/>
-          <w:szCs w:val="24"/>
-        </w:rPr>
-        <w:t>En effet, l'informatique désigne l'automatisation du traitement de l'information par un</w:t>
-      </w:r>
+        <w:rPr>
+          <w:rFonts w:asciiTheme="majorBidi" w:hAnsiTheme="majorBidi" w:cstheme="majorBidi"/>
+          <w:b/>
+          <w:bCs/>
+          <w:sz w:val="28"/>
+          <w:szCs w:val="28"/>
+        </w:rPr>
+      </w:pPr>
     </w:p>
     <w:p>
       <w:pPr>
@@ -142,17 +215,31 @@
         <w:spacing w:after="0" w:line="240" w:lineRule="auto"/>
         <w:rPr>
           <w:rFonts w:asciiTheme="majorBidi" w:hAnsiTheme="majorBidi" w:cstheme="majorBidi"/>
-          <w:sz w:val="24"/>
-          <w:szCs w:val="24"/>
-        </w:rPr>
-      </w:pPr>
-      <w:r>
-        <w:rPr>
-          <w:rFonts w:asciiTheme="majorBidi" w:hAnsiTheme="majorBidi" w:cstheme="majorBidi"/>
-          <w:sz w:val="24"/>
-          <w:szCs w:val="24"/>
-        </w:rPr>
-        <w:t>système concret « machine » ou abstrait. On entend également par « l'informatique »</w:t>
+          <w:b/>
+          <w:bCs/>
+          <w:sz w:val="28"/>
+          <w:szCs w:val="28"/>
+        </w:rPr>
+      </w:pPr>
+      <w:r>
+        <w:rPr>
+          <w:rFonts w:asciiTheme="majorBidi" w:hAnsiTheme="majorBidi" w:cstheme="majorBidi"/>
+          <w:b/>
+          <w:bCs/>
+          <w:sz w:val="28"/>
+          <w:szCs w:val="28"/>
+        </w:rPr>
+        <w:t xml:space="preserve">1.2 Généralités sur les </w:t>
+      </w:r>
+      <w:r>
+        <w:rPr>
+          <w:rFonts w:asciiTheme="majorBidi" w:hAnsiTheme="majorBidi" w:cstheme="majorBidi"/>
+          <w:b/>
+          <w:bCs/>
+          <w:sz w:val="28"/>
+          <w:szCs w:val="28"/>
+        </w:rPr>
+        <w:t>ventes </w:t>
       </w:r>
     </w:p>
     <w:p>
@@ -163,18 +250,12 @@
         <w:spacing w:after="0" w:line="240" w:lineRule="auto"/>
         <w:rPr>
           <w:rFonts w:asciiTheme="majorBidi" w:hAnsiTheme="majorBidi" w:cstheme="majorBidi"/>
-          <w:sz w:val="24"/>
-          <w:szCs w:val="24"/>
-        </w:rPr>
-      </w:pPr>
-      <w:r>
-        <w:rPr>
-          <w:rFonts w:asciiTheme="majorBidi" w:hAnsiTheme="majorBidi" w:cstheme="majorBidi"/>
-          <w:sz w:val="24"/>
-          <w:szCs w:val="24"/>
-        </w:rPr>
-        <w:t>l'ensemble des sciences et techniques en rapport avec le traitement de l'information.</w:t>
-      </w:r>
+          <w:b/>
+          <w:bCs/>
+          <w:sz w:val="24"/>
+          <w:szCs w:val="24"/>
+        </w:rPr>
+      </w:pPr>
     </w:p>
     <w:p>
       <w:pPr>
@@ -184,743 +265,49 @@
         <w:spacing w:after="0" w:line="240" w:lineRule="auto"/>
         <w:rPr>
           <w:rFonts w:asciiTheme="majorBidi" w:hAnsiTheme="majorBidi" w:cstheme="majorBidi"/>
-          <w:sz w:val="24"/>
-          <w:szCs w:val="24"/>
-        </w:rPr>
-      </w:pPr>
-    </w:p>
-    <w:p>
-      <w:pPr>
-        <w:autoSpaceDE w:val="0"/>
-        <w:autoSpaceDN w:val="0"/>
-        <w:adjustRightInd w:val="0"/>
-        <w:spacing w:after="0" w:line="240" w:lineRule="auto"/>
-        <w:ind w:firstLine="708"/>
-        <w:rPr>
-          <w:rFonts w:asciiTheme="majorBidi" w:hAnsiTheme="majorBidi" w:cstheme="majorBidi"/>
-          <w:sz w:val="24"/>
-          <w:szCs w:val="24"/>
-        </w:rPr>
-      </w:pPr>
-      <w:r>
-        <w:rPr>
-          <w:rFonts w:asciiTheme="majorBidi" w:hAnsiTheme="majorBidi" w:cstheme="majorBidi"/>
-          <w:sz w:val="24"/>
-          <w:szCs w:val="24"/>
-        </w:rPr>
-        <w:t>L'informatique est de plus en plus utilisée dans tous les domaines d'activités y compris</w:t>
-      </w:r>
-    </w:p>
-    <w:p>
-      <w:pPr>
-        <w:autoSpaceDE w:val="0"/>
-        <w:autoSpaceDN w:val="0"/>
-        <w:adjustRightInd w:val="0"/>
-        <w:spacing w:after="0" w:line="240" w:lineRule="auto"/>
-        <w:rPr>
-          <w:rFonts w:asciiTheme="majorBidi" w:hAnsiTheme="majorBidi" w:cstheme="majorBidi"/>
-          <w:sz w:val="24"/>
-          <w:szCs w:val="24"/>
-        </w:rPr>
-      </w:pPr>
-      <w:r>
-        <w:rPr>
-          <w:rFonts w:asciiTheme="majorBidi" w:hAnsiTheme="majorBidi" w:cstheme="majorBidi"/>
-          <w:sz w:val="24"/>
-          <w:szCs w:val="24"/>
-        </w:rPr>
-        <w:t>celui de la gestion de ventes</w:t>
-      </w:r>
-      <w:r>
-        <w:rPr>
-          <w:rFonts w:asciiTheme="majorBidi" w:hAnsiTheme="majorBidi" w:cstheme="majorBidi"/>
-          <w:sz w:val="24"/>
-          <w:szCs w:val="24"/>
-        </w:rPr>
-        <w:t xml:space="preserve"> auquel nous rattacherons d'ailleurs notre étude, et cela pour une</w:t>
-      </w:r>
-    </w:p>
-    <w:p>
-      <w:pPr>
-        <w:autoSpaceDE w:val="0"/>
-        <w:autoSpaceDN w:val="0"/>
-        <w:adjustRightInd w:val="0"/>
-        <w:spacing w:after="0" w:line="240" w:lineRule="auto"/>
-        <w:rPr>
-          <w:rFonts w:asciiTheme="majorBidi" w:hAnsiTheme="majorBidi" w:cstheme="majorBidi"/>
-          <w:sz w:val="24"/>
-          <w:szCs w:val="24"/>
-        </w:rPr>
-      </w:pPr>
-      <w:r>
-        <w:rPr>
-          <w:rFonts w:asciiTheme="majorBidi" w:hAnsiTheme="majorBidi" w:cstheme="majorBidi"/>
-          <w:sz w:val="24"/>
-          <w:szCs w:val="24"/>
-        </w:rPr>
-        <w:t>meilleure gestion des différents traitements exigés par cette activité</w:t>
-      </w:r>
-      <w:r>
-        <w:rPr>
-          <w:rFonts w:asciiTheme="majorBidi" w:hAnsiTheme="majorBidi" w:cstheme="majorBidi"/>
-          <w:sz w:val="24"/>
-          <w:szCs w:val="24"/>
-        </w:rPr>
-        <w:t xml:space="preserve"> de gestion de ventes</w:t>
-      </w:r>
-      <w:r>
-        <w:rPr>
-          <w:rFonts w:asciiTheme="majorBidi" w:hAnsiTheme="majorBidi" w:cstheme="majorBidi"/>
-          <w:sz w:val="24"/>
-          <w:szCs w:val="24"/>
-        </w:rPr>
-        <w:t>.</w:t>
-      </w:r>
-    </w:p>
-    <w:p>
-      <w:pPr>
-        <w:autoSpaceDE w:val="0"/>
-        <w:autoSpaceDN w:val="0"/>
-        <w:adjustRightInd w:val="0"/>
-        <w:spacing w:after="0" w:line="240" w:lineRule="auto"/>
-        <w:ind w:firstLine="708"/>
-        <w:rPr>
-          <w:rFonts w:asciiTheme="majorBidi" w:hAnsiTheme="majorBidi" w:cstheme="majorBidi"/>
-          <w:sz w:val="24"/>
-          <w:szCs w:val="24"/>
-        </w:rPr>
-      </w:pPr>
-    </w:p>
-    <w:p>
-      <w:pPr>
-        <w:autoSpaceDE w:val="0"/>
-        <w:autoSpaceDN w:val="0"/>
-        <w:adjustRightInd w:val="0"/>
-        <w:spacing w:after="0" w:line="240" w:lineRule="auto"/>
-        <w:ind w:firstLine="708"/>
-        <w:rPr>
-          <w:rFonts w:asciiTheme="majorBidi" w:hAnsiTheme="majorBidi" w:cstheme="majorBidi"/>
-          <w:sz w:val="24"/>
-          <w:szCs w:val="24"/>
-        </w:rPr>
-      </w:pPr>
-      <w:r>
-        <w:rPr>
-          <w:rFonts w:asciiTheme="majorBidi" w:hAnsiTheme="majorBidi" w:cstheme="majorBidi"/>
-          <w:sz w:val="24"/>
-          <w:szCs w:val="24"/>
-        </w:rPr>
-        <w:t>L’objectif visé par ce projet, est la création d’une application web permettant d’assur</w:t>
-      </w:r>
-      <w:r>
-        <w:rPr>
-          <w:rFonts w:asciiTheme="majorBidi" w:hAnsiTheme="majorBidi" w:cstheme="majorBidi"/>
-          <w:sz w:val="24"/>
-          <w:szCs w:val="24"/>
-        </w:rPr>
-        <w:t xml:space="preserve">er </w:t>
-      </w:r>
-      <w:r>
-        <w:rPr>
-          <w:rFonts w:asciiTheme="majorBidi" w:hAnsiTheme="majorBidi" w:cstheme="majorBidi"/>
-          <w:sz w:val="24"/>
-          <w:szCs w:val="24"/>
-        </w:rPr>
-        <w:t>la</w:t>
-      </w:r>
-      <w:r>
-        <w:rPr>
-          <w:rFonts w:asciiTheme="majorBidi" w:hAnsiTheme="majorBidi" w:cstheme="majorBidi"/>
-          <w:sz w:val="24"/>
-          <w:szCs w:val="24"/>
-        </w:rPr>
-        <w:t xml:space="preserve"> vente de Smartphones</w:t>
-      </w:r>
-      <w:r>
-        <w:rPr>
-          <w:rFonts w:asciiTheme="majorBidi" w:hAnsiTheme="majorBidi" w:cstheme="majorBidi"/>
-          <w:sz w:val="24"/>
-          <w:szCs w:val="24"/>
-        </w:rPr>
-        <w:t>, ainsi offrir aux responsables de gestion un accès facile et rapide</w:t>
-      </w:r>
-    </w:p>
-    <w:p>
-      <w:pPr>
-        <w:autoSpaceDE w:val="0"/>
-        <w:autoSpaceDN w:val="0"/>
-        <w:adjustRightInd w:val="0"/>
-        <w:spacing w:after="0" w:line="240" w:lineRule="auto"/>
-        <w:rPr>
-          <w:rFonts w:asciiTheme="majorBidi" w:hAnsiTheme="majorBidi" w:cstheme="majorBidi"/>
-          <w:sz w:val="24"/>
-          <w:szCs w:val="24"/>
-        </w:rPr>
-      </w:pPr>
-      <w:r>
-        <w:rPr>
-          <w:rFonts w:asciiTheme="majorBidi" w:hAnsiTheme="majorBidi" w:cstheme="majorBidi"/>
-          <w:sz w:val="24"/>
-          <w:szCs w:val="24"/>
-        </w:rPr>
-        <w:t>aux diffé</w:t>
-      </w:r>
-      <w:r>
-        <w:rPr>
-          <w:rFonts w:asciiTheme="majorBidi" w:hAnsiTheme="majorBidi" w:cstheme="majorBidi"/>
-          <w:sz w:val="24"/>
-          <w:szCs w:val="24"/>
-        </w:rPr>
-        <w:t>rents ventes</w:t>
-      </w:r>
-      <w:r>
-        <w:rPr>
-          <w:rFonts w:asciiTheme="majorBidi" w:hAnsiTheme="majorBidi" w:cstheme="majorBidi"/>
-          <w:sz w:val="24"/>
-          <w:szCs w:val="24"/>
-        </w:rPr>
-        <w:t xml:space="preserve"> de l’</w:t>
-      </w:r>
-      <w:r>
-        <w:rPr>
-          <w:rFonts w:asciiTheme="majorBidi" w:hAnsiTheme="majorBidi" w:cstheme="majorBidi"/>
-          <w:sz w:val="24"/>
-          <w:szCs w:val="24"/>
-        </w:rPr>
-        <w:t>entreprise. Pour aboutir à</w:t>
-      </w:r>
-      <w:r>
-        <w:rPr>
-          <w:rFonts w:asciiTheme="majorBidi" w:hAnsiTheme="majorBidi" w:cstheme="majorBidi"/>
-          <w:sz w:val="24"/>
-          <w:szCs w:val="24"/>
-        </w:rPr>
-        <w:t xml:space="preserve"> cet objectif notre travail est organisé en</w:t>
-      </w:r>
-    </w:p>
-    <w:p>
-      <w:pPr>
-        <w:rPr>
-          <w:rFonts w:asciiTheme="majorBidi" w:hAnsiTheme="majorBidi" w:cstheme="majorBidi"/>
-          <w:sz w:val="24"/>
-          <w:szCs w:val="24"/>
-        </w:rPr>
-      </w:pPr>
-      <w:r>
-        <w:rPr>
-          <w:rFonts w:asciiTheme="majorBidi" w:hAnsiTheme="majorBidi" w:cstheme="majorBidi"/>
-          <w:sz w:val="24"/>
-          <w:szCs w:val="24"/>
-        </w:rPr>
-        <w:t>quatre chapitres :</w:t>
-      </w:r>
-    </w:p>
-    <w:p>
-      <w:pPr>
-        <w:pStyle w:val="Paragraphedeliste"/>
-        <w:numPr>
-          <w:ilvl w:val="0"/>
-          <w:numId w:val="1"/>
-        </w:numPr>
-        <w:autoSpaceDE w:val="0"/>
-        <w:autoSpaceDN w:val="0"/>
-        <w:adjustRightInd w:val="0"/>
-        <w:spacing w:after="0" w:line="240" w:lineRule="auto"/>
-        <w:rPr>
-          <w:rFonts w:asciiTheme="majorBidi" w:eastAsia="SymbolMT-Identity-H" w:hAnsiTheme="majorBidi" w:cstheme="majorBidi"/>
-          <w:sz w:val="24"/>
-          <w:szCs w:val="24"/>
-        </w:rPr>
-      </w:pPr>
-      <w:r>
-        <w:rPr>
-          <w:rFonts w:asciiTheme="majorBidi" w:eastAsia="SymbolMT-Identity-H" w:hAnsiTheme="majorBidi" w:cstheme="majorBidi"/>
-          <w:sz w:val="24"/>
-          <w:szCs w:val="24"/>
-        </w:rPr>
-        <w:t>Chapitre 1 : cadre général, présentation du projet, l’organigramme de l'entreprise et les principales activités sont présentés.</w:t>
-      </w:r>
-    </w:p>
-    <w:p>
-      <w:pPr>
-        <w:autoSpaceDE w:val="0"/>
-        <w:autoSpaceDN w:val="0"/>
-        <w:adjustRightInd w:val="0"/>
-        <w:spacing w:after="0" w:line="240" w:lineRule="auto"/>
-        <w:rPr>
-          <w:rFonts w:asciiTheme="majorBidi" w:eastAsia="Arial Unicode MS" w:hAnsiTheme="majorBidi" w:cstheme="majorBidi"/>
-          <w:sz w:val="24"/>
-          <w:szCs w:val="24"/>
-        </w:rPr>
-      </w:pPr>
-    </w:p>
-    <w:p>
-      <w:pPr>
-        <w:pStyle w:val="Paragraphedeliste"/>
-        <w:numPr>
-          <w:ilvl w:val="0"/>
-          <w:numId w:val="3"/>
-        </w:numPr>
-        <w:autoSpaceDE w:val="0"/>
-        <w:autoSpaceDN w:val="0"/>
-        <w:adjustRightInd w:val="0"/>
-        <w:spacing w:after="0" w:line="240" w:lineRule="auto"/>
-        <w:rPr>
-          <w:rFonts w:asciiTheme="majorBidi" w:eastAsia="SymbolMT-Identity-H" w:hAnsiTheme="majorBidi" w:cstheme="majorBidi"/>
-          <w:sz w:val="24"/>
-          <w:szCs w:val="24"/>
-        </w:rPr>
-      </w:pPr>
-      <w:r>
-        <w:rPr>
-          <w:rFonts w:asciiTheme="majorBidi" w:eastAsia="SymbolMT-Identity-H" w:hAnsiTheme="majorBidi" w:cstheme="majorBidi"/>
-          <w:sz w:val="24"/>
-          <w:szCs w:val="24"/>
-        </w:rPr>
-        <w:t>Chapitre 2 : Etude de l'existant et spécification des besoins, cette partie consiste à</w:t>
-      </w:r>
-    </w:p>
-    <w:p>
-      <w:pPr>
-        <w:autoSpaceDE w:val="0"/>
-        <w:autoSpaceDN w:val="0"/>
-        <w:adjustRightInd w:val="0"/>
-        <w:spacing w:after="0" w:line="240" w:lineRule="auto"/>
-        <w:ind w:left="705"/>
-        <w:rPr>
-          <w:rFonts w:asciiTheme="majorBidi" w:eastAsia="SymbolMT-Identity-H" w:hAnsiTheme="majorBidi" w:cstheme="majorBidi"/>
-          <w:sz w:val="24"/>
-          <w:szCs w:val="24"/>
-        </w:rPr>
-      </w:pPr>
-      <w:r>
-        <w:rPr>
-          <w:rFonts w:asciiTheme="majorBidi" w:eastAsia="SymbolMT-Identity-H" w:hAnsiTheme="majorBidi" w:cstheme="majorBidi"/>
-          <w:sz w:val="24"/>
-          <w:szCs w:val="24"/>
-        </w:rPr>
-        <w:t>collecter, analyser et définir les besoins de haut niveau (les besoins fonctionnels et les</w:t>
-      </w:r>
-      <w:r>
-        <w:rPr>
-          <w:rFonts w:asciiTheme="majorBidi" w:eastAsia="SymbolMT-Identity-H" w:hAnsiTheme="majorBidi" w:cstheme="majorBidi"/>
-          <w:sz w:val="24"/>
-          <w:szCs w:val="24"/>
-        </w:rPr>
-        <w:t xml:space="preserve">         </w:t>
-      </w:r>
-      <w:r>
-        <w:rPr>
-          <w:rFonts w:asciiTheme="majorBidi" w:eastAsia="SymbolMT-Identity-H" w:hAnsiTheme="majorBidi" w:cstheme="majorBidi"/>
-          <w:sz w:val="24"/>
-          <w:szCs w:val="24"/>
-        </w:rPr>
-        <w:t>besoins non fonctionnels).</w:t>
-      </w:r>
-    </w:p>
-    <w:p>
-      <w:pPr>
-        <w:autoSpaceDE w:val="0"/>
-        <w:autoSpaceDN w:val="0"/>
-        <w:adjustRightInd w:val="0"/>
-        <w:spacing w:after="0" w:line="240" w:lineRule="auto"/>
-        <w:rPr>
-          <w:rFonts w:asciiTheme="majorBidi" w:eastAsia="Arial Unicode MS" w:hAnsiTheme="majorBidi" w:cstheme="majorBidi"/>
-          <w:sz w:val="24"/>
-          <w:szCs w:val="24"/>
-        </w:rPr>
-      </w:pPr>
-    </w:p>
-    <w:p>
-      <w:pPr>
-        <w:pStyle w:val="Paragraphedeliste"/>
-        <w:numPr>
-          <w:ilvl w:val="0"/>
-          <w:numId w:val="5"/>
-        </w:numPr>
-        <w:autoSpaceDE w:val="0"/>
-        <w:autoSpaceDN w:val="0"/>
-        <w:adjustRightInd w:val="0"/>
-        <w:spacing w:after="0" w:line="240" w:lineRule="auto"/>
-        <w:rPr>
-          <w:rFonts w:asciiTheme="majorBidi" w:eastAsia="SymbolMT-Identity-H" w:hAnsiTheme="majorBidi" w:cstheme="majorBidi"/>
-          <w:sz w:val="24"/>
-          <w:szCs w:val="24"/>
-        </w:rPr>
-      </w:pPr>
-      <w:r>
-        <w:rPr>
-          <w:rFonts w:asciiTheme="majorBidi" w:eastAsia="SymbolMT-Identity-H" w:hAnsiTheme="majorBidi" w:cstheme="majorBidi"/>
-          <w:sz w:val="24"/>
-          <w:szCs w:val="24"/>
-        </w:rPr>
-        <w:t>Chapitre 3 : analyse et conception, dans ce chapitre sera consacrée à la conception de</w:t>
-      </w:r>
-      <w:r>
-        <w:rPr>
-          <w:rFonts w:asciiTheme="majorBidi" w:eastAsia="SymbolMT-Identity-H" w:hAnsiTheme="majorBidi" w:cstheme="majorBidi"/>
-          <w:sz w:val="24"/>
-          <w:szCs w:val="24"/>
-        </w:rPr>
-        <w:t xml:space="preserve"> </w:t>
-      </w:r>
-      <w:r>
-        <w:rPr>
-          <w:rFonts w:asciiTheme="majorBidi" w:eastAsia="SymbolMT-Identity-H" w:hAnsiTheme="majorBidi" w:cstheme="majorBidi"/>
-          <w:sz w:val="24"/>
-          <w:szCs w:val="24"/>
-        </w:rPr>
-        <w:t>l'application : il s'agit d'une phase de modélisation théorique de l'application.</w:t>
-      </w:r>
-    </w:p>
-    <w:p>
-      <w:pPr>
-        <w:autoSpaceDE w:val="0"/>
-        <w:autoSpaceDN w:val="0"/>
-        <w:adjustRightInd w:val="0"/>
-        <w:spacing w:after="0" w:line="240" w:lineRule="auto"/>
-        <w:rPr>
-          <w:rFonts w:asciiTheme="majorBidi" w:eastAsia="Arial Unicode MS" w:hAnsiTheme="majorBidi" w:cstheme="majorBidi"/>
-          <w:sz w:val="24"/>
-          <w:szCs w:val="24"/>
-        </w:rPr>
-      </w:pPr>
-    </w:p>
-    <w:p>
-      <w:pPr>
-        <w:pStyle w:val="Paragraphedeliste"/>
-        <w:numPr>
-          <w:ilvl w:val="0"/>
-          <w:numId w:val="7"/>
-        </w:numPr>
-        <w:autoSpaceDE w:val="0"/>
-        <w:autoSpaceDN w:val="0"/>
-        <w:adjustRightInd w:val="0"/>
-        <w:spacing w:after="0" w:line="240" w:lineRule="auto"/>
-        <w:rPr>
-          <w:rFonts w:asciiTheme="majorBidi" w:eastAsia="SymbolMT-Identity-H" w:hAnsiTheme="majorBidi" w:cstheme="majorBidi"/>
-          <w:sz w:val="24"/>
-          <w:szCs w:val="24"/>
-        </w:rPr>
-      </w:pPr>
-      <w:r>
-        <w:rPr>
-          <w:rFonts w:asciiTheme="majorBidi" w:eastAsia="SymbolMT-Identity-H" w:hAnsiTheme="majorBidi" w:cstheme="majorBidi"/>
-          <w:sz w:val="24"/>
-          <w:szCs w:val="24"/>
-        </w:rPr>
-        <w:t>Chapitre 4 : nous détaillerons la réalisation de notre projet en présentant l’environnement logiciel utilisé et les différentes techniques de réalisation. Nous allons, aussi, donner une vue sur l’application dans son état final tout en présentant les différentes interfaces de cette dernière.</w:t>
-      </w:r>
-    </w:p>
-    <w:p>
-      <w:pPr>
-        <w:autoSpaceDE w:val="0"/>
-        <w:autoSpaceDN w:val="0"/>
-        <w:adjustRightInd w:val="0"/>
-        <w:spacing w:after="0" w:line="240" w:lineRule="auto"/>
-        <w:rPr>
-          <w:rFonts w:asciiTheme="majorBidi" w:eastAsia="SymbolMT-Identity-H" w:hAnsiTheme="majorBidi" w:cstheme="majorBidi"/>
-          <w:sz w:val="24"/>
-          <w:szCs w:val="24"/>
-        </w:rPr>
-      </w:pPr>
-    </w:p>
-    <w:p>
-      <w:pPr>
-        <w:autoSpaceDE w:val="0"/>
-        <w:autoSpaceDN w:val="0"/>
-        <w:adjustRightInd w:val="0"/>
-        <w:spacing w:after="0" w:line="240" w:lineRule="auto"/>
-        <w:ind w:firstLine="708"/>
-        <w:rPr>
-          <w:rFonts w:asciiTheme="majorBidi" w:eastAsia="SymbolMT-Identity-H" w:hAnsiTheme="majorBidi" w:cstheme="majorBidi"/>
-          <w:sz w:val="24"/>
-          <w:szCs w:val="24"/>
-        </w:rPr>
-      </w:pPr>
-      <w:r>
-        <w:rPr>
-          <w:rFonts w:asciiTheme="majorBidi" w:eastAsia="SymbolMT-Identity-H" w:hAnsiTheme="majorBidi" w:cstheme="majorBidi"/>
-          <w:sz w:val="24"/>
-          <w:szCs w:val="24"/>
-        </w:rPr>
-        <w:t>Et pour finir, nous terminons ce travail avec une conclusion générale résumant les</w:t>
-      </w:r>
-      <w:r>
-        <w:rPr>
-          <w:rFonts w:asciiTheme="majorBidi" w:eastAsia="SymbolMT-Identity-H" w:hAnsiTheme="majorBidi" w:cstheme="majorBidi"/>
-          <w:sz w:val="24"/>
-          <w:szCs w:val="24"/>
-        </w:rPr>
-        <w:t xml:space="preserve"> </w:t>
-      </w:r>
-      <w:r>
-        <w:rPr>
-          <w:rFonts w:asciiTheme="majorBidi" w:eastAsia="SymbolMT-Identity-H" w:hAnsiTheme="majorBidi" w:cstheme="majorBidi"/>
-          <w:sz w:val="24"/>
-          <w:szCs w:val="24"/>
-        </w:rPr>
-        <w:t>connaissances acquises durant la réalisation du projet.</w:t>
-      </w:r>
-    </w:p>
-    <w:p>
-      <w:pPr>
-        <w:rPr>
-          <w:rFonts w:asciiTheme="majorBidi" w:hAnsiTheme="majorBidi" w:cstheme="majorBidi"/>
-          <w:sz w:val="24"/>
-          <w:szCs w:val="24"/>
-        </w:rPr>
-      </w:pPr>
-    </w:p>
-    <w:p>
-      <w:pPr>
-        <w:rPr>
-          <w:rFonts w:asciiTheme="majorBidi" w:hAnsiTheme="majorBidi" w:cstheme="majorBidi"/>
-          <w:sz w:val="24"/>
-          <w:szCs w:val="24"/>
-        </w:rPr>
-      </w:pPr>
-      <w:r>
-        <w:rPr>
-          <w:rFonts w:asciiTheme="majorBidi" w:hAnsiTheme="majorBidi" w:cstheme="majorBidi"/>
-          <w:sz w:val="24"/>
-          <w:szCs w:val="24"/>
-        </w:rPr>
-        <w:br w:type="page"/>
-      </w:r>
-    </w:p>
-    <w:p>
-      <w:pPr>
-        <w:autoSpaceDE w:val="0"/>
-        <w:autoSpaceDN w:val="0"/>
-        <w:adjustRightInd w:val="0"/>
-        <w:spacing w:after="0" w:line="240" w:lineRule="auto"/>
-        <w:rPr>
-          <w:rFonts w:asciiTheme="majorBidi" w:hAnsiTheme="majorBidi" w:cstheme="majorBidi"/>
-          <w:b/>
-          <w:bCs/>
-          <w:sz w:val="28"/>
-          <w:szCs w:val="28"/>
-        </w:rPr>
-      </w:pPr>
-      <w:r>
-        <w:rPr>
-          <w:rFonts w:asciiTheme="majorBidi" w:hAnsiTheme="majorBidi" w:cstheme="majorBidi"/>
-          <w:b/>
-          <w:bCs/>
-          <w:sz w:val="28"/>
-          <w:szCs w:val="28"/>
-        </w:rPr>
-        <w:lastRenderedPageBreak/>
-        <w:t>1-1 Introduction</w:t>
-      </w:r>
-    </w:p>
-    <w:p>
-      <w:pPr>
-        <w:autoSpaceDE w:val="0"/>
-        <w:autoSpaceDN w:val="0"/>
-        <w:adjustRightInd w:val="0"/>
-        <w:spacing w:after="0" w:line="240" w:lineRule="auto"/>
-        <w:rPr>
-          <w:rFonts w:asciiTheme="majorBidi" w:hAnsiTheme="majorBidi" w:cstheme="majorBidi"/>
-          <w:sz w:val="24"/>
-          <w:szCs w:val="24"/>
-        </w:rPr>
-      </w:pPr>
-    </w:p>
-    <w:p>
-      <w:pPr>
-        <w:autoSpaceDE w:val="0"/>
-        <w:autoSpaceDN w:val="0"/>
-        <w:adjustRightInd w:val="0"/>
-        <w:spacing w:after="0" w:line="240" w:lineRule="auto"/>
-        <w:ind w:firstLine="708"/>
-        <w:rPr>
-          <w:rFonts w:asciiTheme="majorBidi" w:hAnsiTheme="majorBidi" w:cstheme="majorBidi"/>
-          <w:sz w:val="24"/>
-          <w:szCs w:val="24"/>
-        </w:rPr>
-      </w:pPr>
-      <w:r>
-        <w:rPr>
-          <w:rFonts w:asciiTheme="majorBidi" w:hAnsiTheme="majorBidi" w:cstheme="majorBidi"/>
-          <w:sz w:val="24"/>
-          <w:szCs w:val="24"/>
-        </w:rPr>
-        <w:t>Dans ce premier chapitre nous allons définir quelques généralité</w:t>
-      </w:r>
-      <w:r>
-        <w:rPr>
-          <w:rFonts w:asciiTheme="majorBidi" w:hAnsiTheme="majorBidi" w:cstheme="majorBidi"/>
-          <w:sz w:val="24"/>
-          <w:szCs w:val="24"/>
-        </w:rPr>
-        <w:t>s sur les ventes</w:t>
-      </w:r>
-      <w:r>
-        <w:rPr>
-          <w:rFonts w:asciiTheme="majorBidi" w:hAnsiTheme="majorBidi" w:cstheme="majorBidi"/>
-          <w:sz w:val="24"/>
-          <w:szCs w:val="24"/>
-        </w:rPr>
-        <w:t>, donner une</w:t>
-      </w:r>
-      <w:r>
-        <w:rPr>
-          <w:rFonts w:asciiTheme="majorBidi" w:hAnsiTheme="majorBidi" w:cstheme="majorBidi"/>
-          <w:sz w:val="24"/>
-          <w:szCs w:val="24"/>
-        </w:rPr>
-        <w:t xml:space="preserve"> </w:t>
-      </w:r>
-      <w:r>
-        <w:rPr>
-          <w:rFonts w:asciiTheme="majorBidi" w:hAnsiTheme="majorBidi" w:cstheme="majorBidi"/>
-          <w:sz w:val="24"/>
-          <w:szCs w:val="24"/>
-        </w:rPr>
-        <w:t>représentation générale de l’</w:t>
-      </w:r>
-      <w:r>
-        <w:rPr>
-          <w:rFonts w:asciiTheme="majorBidi" w:hAnsiTheme="majorBidi" w:cstheme="majorBidi"/>
-          <w:sz w:val="24"/>
-          <w:szCs w:val="24"/>
-        </w:rPr>
-        <w:t>entreprise MARSPHONIA (Marseille + Téléphone + IA</w:t>
-      </w:r>
-      <w:r>
-        <w:rPr>
-          <w:rFonts w:asciiTheme="majorBidi" w:hAnsiTheme="majorBidi" w:cstheme="majorBidi"/>
-          <w:sz w:val="24"/>
-          <w:szCs w:val="24"/>
-        </w:rPr>
-        <w:t>) ainsi que sont</w:t>
-      </w:r>
-      <w:r>
-        <w:rPr>
-          <w:rFonts w:asciiTheme="majorBidi" w:hAnsiTheme="majorBidi" w:cstheme="majorBidi"/>
-          <w:sz w:val="24"/>
-          <w:szCs w:val="24"/>
-        </w:rPr>
-        <w:t xml:space="preserve"> </w:t>
-      </w:r>
-      <w:r>
-        <w:rPr>
-          <w:rFonts w:asciiTheme="majorBidi" w:hAnsiTheme="majorBidi" w:cstheme="majorBidi"/>
-          <w:sz w:val="24"/>
-          <w:szCs w:val="24"/>
-        </w:rPr>
-        <w:t>fonctionnement.</w:t>
-      </w:r>
-    </w:p>
-    <w:p>
-      <w:pPr>
-        <w:autoSpaceDE w:val="0"/>
-        <w:autoSpaceDN w:val="0"/>
-        <w:adjustRightInd w:val="0"/>
-        <w:spacing w:after="0" w:line="240" w:lineRule="auto"/>
-        <w:ind w:firstLine="708"/>
-        <w:rPr>
-          <w:rFonts w:asciiTheme="majorBidi" w:hAnsiTheme="majorBidi" w:cstheme="majorBidi"/>
-          <w:sz w:val="24"/>
-          <w:szCs w:val="24"/>
-        </w:rPr>
-      </w:pPr>
-    </w:p>
-    <w:p>
-      <w:pPr>
-        <w:autoSpaceDE w:val="0"/>
-        <w:autoSpaceDN w:val="0"/>
-        <w:adjustRightInd w:val="0"/>
-        <w:spacing w:after="0" w:line="240" w:lineRule="auto"/>
-        <w:rPr>
-          <w:rFonts w:asciiTheme="majorBidi" w:hAnsiTheme="majorBidi" w:cstheme="majorBidi"/>
-          <w:b/>
-          <w:bCs/>
-          <w:sz w:val="28"/>
-          <w:szCs w:val="28"/>
-        </w:rPr>
-      </w:pPr>
-      <w:r>
-        <w:rPr>
-          <w:rFonts w:asciiTheme="majorBidi" w:hAnsiTheme="majorBidi" w:cstheme="majorBidi"/>
-          <w:b/>
-          <w:bCs/>
-          <w:sz w:val="28"/>
-          <w:szCs w:val="28"/>
-        </w:rPr>
-        <w:t xml:space="preserve">1.2 Généralités sur les </w:t>
-      </w:r>
-      <w:r>
-        <w:rPr>
-          <w:rFonts w:asciiTheme="majorBidi" w:hAnsiTheme="majorBidi" w:cstheme="majorBidi"/>
-          <w:b/>
-          <w:bCs/>
-          <w:sz w:val="28"/>
-          <w:szCs w:val="28"/>
-        </w:rPr>
-        <w:t>ventes </w:t>
-      </w:r>
-    </w:p>
-    <w:p>
-      <w:pPr>
-        <w:autoSpaceDE w:val="0"/>
-        <w:autoSpaceDN w:val="0"/>
-        <w:adjustRightInd w:val="0"/>
-        <w:spacing w:after="0" w:line="240" w:lineRule="auto"/>
-        <w:rPr>
-          <w:rFonts w:asciiTheme="majorBidi" w:hAnsiTheme="majorBidi" w:cstheme="majorBidi"/>
-          <w:b/>
-          <w:bCs/>
-          <w:sz w:val="24"/>
-          <w:szCs w:val="24"/>
-        </w:rPr>
-      </w:pPr>
-    </w:p>
-    <w:p>
-      <w:pPr>
-        <w:autoSpaceDE w:val="0"/>
-        <w:autoSpaceDN w:val="0"/>
-        <w:adjustRightInd w:val="0"/>
-        <w:spacing w:after="0" w:line="240" w:lineRule="auto"/>
-        <w:rPr>
-          <w:rFonts w:asciiTheme="majorBidi" w:hAnsiTheme="majorBidi" w:cstheme="majorBidi"/>
-          <w:b/>
-          <w:bCs/>
-          <w:sz w:val="24"/>
-          <w:szCs w:val="24"/>
-        </w:rPr>
-      </w:pPr>
-      <w:r>
-        <w:rPr>
-          <w:rFonts w:asciiTheme="majorBidi" w:hAnsiTheme="majorBidi" w:cstheme="majorBidi"/>
-          <w:b/>
-          <w:bCs/>
-          <w:sz w:val="24"/>
-          <w:szCs w:val="24"/>
-        </w:rPr>
-        <w:t>1.2.1 La vente </w:t>
-      </w:r>
-      <w:r>
-        <w:rPr>
-          <w:rFonts w:asciiTheme="majorBidi" w:hAnsiTheme="majorBidi" w:cstheme="majorBidi"/>
-          <w:b/>
-          <w:bCs/>
-          <w:sz w:val="24"/>
-          <w:szCs w:val="24"/>
-        </w:rPr>
-        <w:t xml:space="preserve"> [1]</w:t>
-      </w:r>
-      <w:r>
-        <w:rPr>
-          <w:rFonts w:asciiTheme="majorBidi" w:hAnsiTheme="majorBidi" w:cstheme="majorBidi"/>
-          <w:b/>
-          <w:bCs/>
-          <w:sz w:val="24"/>
-          <w:szCs w:val="24"/>
-        </w:rPr>
-        <w:t> :</w:t>
+          <w:b/>
+          <w:bCs/>
+          <w:sz w:val="24"/>
+          <w:szCs w:val="24"/>
+        </w:rPr>
+      </w:pPr>
+      <w:r>
+        <w:rPr>
+          <w:rFonts w:asciiTheme="majorBidi" w:hAnsiTheme="majorBidi" w:cstheme="majorBidi"/>
+          <w:b/>
+          <w:bCs/>
+          <w:sz w:val="24"/>
+          <w:szCs w:val="24"/>
+        </w:rPr>
+        <w:t xml:space="preserve">1.2.1 La </w:t>
+      </w:r>
+      <w:r>
+        <w:rPr>
+          <w:rFonts w:asciiTheme="majorBidi" w:hAnsiTheme="majorBidi" w:cstheme="majorBidi"/>
+          <w:b/>
+          <w:bCs/>
+          <w:sz w:val="24"/>
+          <w:szCs w:val="24"/>
+        </w:rPr>
+        <w:t>vente [</w:t>
+      </w:r>
+      <w:r>
+        <w:rPr>
+          <w:rFonts w:asciiTheme="majorBidi" w:hAnsiTheme="majorBidi" w:cstheme="majorBidi"/>
+          <w:sz w:val="24"/>
+          <w:szCs w:val="24"/>
+        </w:rPr>
+        <w:t>1]</w:t>
+      </w:r>
+      <w:r>
+        <w:rPr>
+          <w:rFonts w:asciiTheme="majorBidi" w:hAnsiTheme="majorBidi" w:cstheme="majorBidi"/>
+          <w:b/>
+          <w:bCs/>
+          <w:sz w:val="24"/>
+          <w:szCs w:val="24"/>
+        </w:rPr>
+        <w:t> </w:t>
       </w:r>
     </w:p>
     <w:p>
@@ -1144,43 +531,19 @@
           <w:szCs w:val="24"/>
           <w:shd w:val="clear" w:color="auto" w:fill="FFFFFF"/>
         </w:rPr>
-        <w:t>à le payer</w:t>
-      </w:r>
-      <w:hyperlink r:id="rId11" w:anchor="cite_note-1" w:history="1">
-        <w:r>
-          <w:rPr>
-            <w:rStyle w:val="Lienhypertexte"/>
-            <w:rFonts w:asciiTheme="majorBidi" w:hAnsiTheme="majorBidi" w:cstheme="majorBidi"/>
-            <w:color w:val="auto"/>
-            <w:sz w:val="24"/>
-            <w:szCs w:val="24"/>
-            <w:u w:val="none"/>
-            <w:shd w:val="clear" w:color="auto" w:fill="FFFFFF"/>
-            <w:vertAlign w:val="superscript"/>
-          </w:rPr>
-          <w:t>1</w:t>
-        </w:r>
-      </w:hyperlink>
-      <w:r>
-        <w:rPr>
+        <w:t>à le payer. En d'autres termes, une vente est l'opération par laquelle un bien ou un droit détenu par un</w:t>
+      </w:r>
+      <w:r>
+        <w:rPr>
+          <w:rStyle w:val="apple-converted-space"/>
           <w:rFonts w:asciiTheme="majorBidi" w:hAnsiTheme="majorBidi" w:cstheme="majorBidi"/>
           <w:sz w:val="24"/>
           <w:szCs w:val="24"/>
           <w:shd w:val="clear" w:color="auto" w:fill="FFFFFF"/>
         </w:rPr>
-        <w:t>. En d'autres termes, une vente est l'opération par laquelle un bien ou un droit détenu par un</w:t>
-      </w:r>
-      <w:r>
-        <w:rPr>
-          <w:rStyle w:val="apple-converted-space"/>
-          <w:rFonts w:asciiTheme="majorBidi" w:hAnsiTheme="majorBidi" w:cstheme="majorBidi"/>
-          <w:sz w:val="24"/>
-          <w:szCs w:val="24"/>
-          <w:shd w:val="clear" w:color="auto" w:fill="FFFFFF"/>
-        </w:rPr>
         <w:t> </w:t>
       </w:r>
-      <w:hyperlink r:id="rId12" w:tooltip="Vendeur" w:history="1">
+      <w:hyperlink r:id="rId11" w:tooltip="Vendeur" w:history="1">
         <w:r>
           <w:rPr>
             <w:rStyle w:val="Lienhypertexte"/>
@@ -1223,7 +586,7 @@
         </w:rPr>
         <w:t> </w:t>
       </w:r>
-      <w:hyperlink r:id="rId13" w:tooltip="Acheteur" w:history="1">
+      <w:hyperlink r:id="rId12" w:tooltip="Acheteur" w:history="1">
         <w:r>
           <w:rPr>
             <w:rStyle w:val="Lienhypertexte"/>
@@ -1256,7 +619,7 @@
         </w:rPr>
         <w:t>contre une somme d’argent (</w:t>
       </w:r>
-      <w:hyperlink r:id="rId14" w:tooltip="Prix" w:history="1">
+      <w:hyperlink r:id="rId13" w:tooltip="Prix" w:history="1">
         <w:r>
           <w:rPr>
             <w:rStyle w:val="Lienhypertexte"/>
@@ -1678,16 +1041,6 @@
         </w:rPr>
         <w:t>objectif de la gestion de ventes</w:t>
       </w:r>
-      <w:r>
-        <w:rPr>
-          <w:rFonts w:asciiTheme="majorBidi" w:hAnsiTheme="majorBidi" w:cstheme="majorBidi"/>
-          <w:b/>
-          <w:bCs/>
-          <w:sz w:val="24"/>
-          <w:szCs w:val="24"/>
-        </w:rPr>
-        <w:t xml:space="preserve"> </w:t>
-      </w:r>
     </w:p>
     <w:p>
       <w:pPr>
@@ -1788,23 +1141,7 @@
           <w:sz w:val="24"/>
           <w:szCs w:val="24"/>
         </w:rPr>
-        <w:t>.</w:t>
-      </w:r>
-      <w:r>
-        <w:rPr>
-          <w:rFonts w:asciiTheme="majorBidi" w:hAnsiTheme="majorBidi" w:cstheme="majorBidi"/>
-          <w:sz w:val="24"/>
-          <w:szCs w:val="24"/>
-        </w:rPr>
-        <w:t xml:space="preserve"> </w:t>
-      </w:r>
-      <w:r>
-        <w:rPr>
-          <w:rFonts w:asciiTheme="majorBidi" w:hAnsiTheme="majorBidi" w:cstheme="majorBidi"/>
-          <w:sz w:val="24"/>
-          <w:szCs w:val="24"/>
-        </w:rPr>
-        <w:t>En premier lieu, l’organisme d’</w:t>
+        <w:t>.En premier lieu, l’organisme d’</w:t>
       </w:r>
       <w:r>
         <w:rPr>
@@ -1820,39 +1157,23 @@
           <w:sz w:val="24"/>
           <w:szCs w:val="24"/>
         </w:rPr>
-        <w:t>eb MARSPHONIA (Marseille + Téléphone + IA</w:t>
-      </w:r>
-      <w:r>
-        <w:rPr>
-          <w:rFonts w:asciiTheme="majorBidi" w:hAnsiTheme="majorBidi" w:cstheme="majorBidi"/>
-          <w:sz w:val="24"/>
-          <w:szCs w:val="24"/>
-        </w:rPr>
-        <w:t>)</w:t>
-      </w:r>
-      <w:r>
-        <w:rPr>
-          <w:rFonts w:asciiTheme="majorBidi" w:hAnsiTheme="majorBidi" w:cstheme="majorBidi"/>
-          <w:sz w:val="24"/>
-          <w:szCs w:val="24"/>
-        </w:rPr>
-        <w:t>, dans laquelle ce</w:t>
-      </w:r>
-      <w:r>
-        <w:rPr>
-          <w:rFonts w:asciiTheme="majorBidi" w:hAnsiTheme="majorBidi" w:cstheme="majorBidi"/>
-          <w:sz w:val="24"/>
-          <w:szCs w:val="24"/>
-        </w:rPr>
-        <w:t xml:space="preserve"> </w:t>
-      </w:r>
-      <w:r>
-        <w:rPr>
-          <w:rFonts w:asciiTheme="majorBidi" w:hAnsiTheme="majorBidi" w:cstheme="majorBidi"/>
-          <w:sz w:val="24"/>
-          <w:szCs w:val="24"/>
-        </w:rPr>
-        <w:t>travail a été</w:t>
+        <w:t>eb MARSPH</w:t>
+      </w:r>
+      <w:r>
+        <w:rPr>
+          <w:rFonts w:asciiTheme="majorBidi" w:hAnsiTheme="majorBidi" w:cstheme="majorBidi"/>
+          <w:sz w:val="24"/>
+          <w:szCs w:val="24"/>
+        </w:rPr>
+        <w:t>ONIA</w:t>
+      </w:r>
+      <w:r>
+        <w:rPr>
+          <w:rFonts w:asciiTheme="majorBidi" w:hAnsiTheme="majorBidi" w:cstheme="majorBidi"/>
+          <w:sz w:val="24"/>
+          <w:szCs w:val="24"/>
+        </w:rPr>
+        <w:t>, dans laquelle cetravail a été</w:t>
       </w:r>
       <w:r>
         <w:rPr>
@@ -1946,39 +1267,31 @@
           <w:sz w:val="24"/>
           <w:szCs w:val="24"/>
         </w:rPr>
-        <w:t xml:space="preserve"> qui soit</w:t>
-      </w:r>
-      <w:r>
-        <w:rPr>
-          <w:rFonts w:asciiTheme="majorBidi" w:hAnsiTheme="majorBidi" w:cstheme="majorBidi"/>
-          <w:sz w:val="24"/>
-          <w:szCs w:val="24"/>
-        </w:rPr>
-        <w:t xml:space="preserve"> </w:t>
-      </w:r>
-      <w:r>
-        <w:rPr>
-          <w:rFonts w:asciiTheme="majorBidi" w:hAnsiTheme="majorBidi" w:cstheme="majorBidi"/>
-          <w:sz w:val="24"/>
-          <w:szCs w:val="24"/>
-        </w:rPr>
-        <w:t>parfaitement adaptée au fonctionnement spécifiq</w:t>
-      </w:r>
-      <w:r>
-        <w:rPr>
-          <w:rFonts w:asciiTheme="majorBidi" w:hAnsiTheme="majorBidi" w:cstheme="majorBidi"/>
-          <w:sz w:val="24"/>
-          <w:szCs w:val="24"/>
-        </w:rPr>
-        <w:t>ue de MARSPHONIA (Marseille + Téléphone + IA</w:t>
-      </w:r>
-      <w:r>
-        <w:rPr>
-          <w:rFonts w:asciiTheme="majorBidi" w:hAnsiTheme="majorBidi" w:cstheme="majorBidi"/>
-          <w:sz w:val="24"/>
-          <w:szCs w:val="24"/>
-        </w:rPr>
-        <w:t>)</w:t>
+        <w:t xml:space="preserve">de Smartphones </w:t>
+      </w:r>
+      <w:r>
+        <w:rPr>
+          <w:rFonts w:asciiTheme="majorBidi" w:hAnsiTheme="majorBidi" w:cstheme="majorBidi"/>
+          <w:sz w:val="24"/>
+          <w:szCs w:val="24"/>
+        </w:rPr>
+        <w:t>qui soitparfaitement adaptée au fonctionnement spécifiq</w:t>
+      </w:r>
+      <w:r>
+        <w:rPr>
+          <w:rFonts w:asciiTheme="majorBidi" w:hAnsiTheme="majorBidi" w:cstheme="majorBidi"/>
+          <w:sz w:val="24"/>
+          <w:szCs w:val="24"/>
+        </w:rPr>
+        <w:t>ue de MARSPH</w:t>
+      </w:r>
+      <w:r>
+        <w:rPr>
+          <w:rFonts w:asciiTheme="majorBidi" w:hAnsiTheme="majorBidi" w:cstheme="majorBidi"/>
+          <w:sz w:val="24"/>
+          <w:szCs w:val="24"/>
+        </w:rPr>
+        <w:t>ONIA</w:t>
       </w:r>
       <w:r>
         <w:rPr>
@@ -2051,8 +1364,8 @@
           <w:rFonts w:asciiTheme="majorBidi" w:hAnsiTheme="majorBidi" w:cstheme="majorBidi"/>
           <w:b/>
           <w:bCs/>
-          <w:sz w:val="24"/>
-          <w:szCs w:val="24"/>
+          <w:sz w:val="28"/>
+          <w:szCs w:val="28"/>
         </w:rPr>
       </w:pPr>
     </w:p>
@@ -2130,6 +1443,36 @@
           <w:szCs w:val="28"/>
         </w:rPr>
       </w:pPr>
+      <w:r>
+        <w:rPr>
+          <w:rFonts w:asciiTheme="majorBidi" w:hAnsiTheme="majorBidi" w:cstheme="majorBidi"/>
+          <w:b/>
+          <w:bCs/>
+          <w:sz w:val="28"/>
+          <w:szCs w:val="28"/>
+        </w:rPr>
+        <w:t>1</w:t>
+      </w:r>
+      <w:r>
+        <w:rPr>
+          <w:rFonts w:asciiTheme="majorBidi" w:hAnsiTheme="majorBidi" w:cstheme="majorBidi"/>
+          <w:b/>
+          <w:bCs/>
+          <w:sz w:val="28"/>
+          <w:szCs w:val="28"/>
+        </w:rPr>
+        <w:t>.5</w:t>
+      </w:r>
+      <w:r>
+        <w:rPr>
+          <w:rFonts w:asciiTheme="majorBidi" w:hAnsiTheme="majorBidi" w:cstheme="majorBidi"/>
+          <w:b/>
+          <w:bCs/>
+          <w:sz w:val="28"/>
+          <w:szCs w:val="28"/>
+        </w:rPr>
+        <w:t xml:space="preserve"> Organigramme de l'application</w:t>
+      </w:r>
     </w:p>
     <w:p>
       <w:pPr>
@@ -2152,6 +1495,7 @@
         <w:autoSpaceDN w:val="0"/>
         <w:adjustRightInd w:val="0"/>
         <w:spacing w:after="0" w:line="240" w:lineRule="auto"/>
+        <w:jc w:val="center"/>
         <w:rPr>
           <w:rFonts w:asciiTheme="majorBidi" w:hAnsiTheme="majorBidi" w:cstheme="majorBidi"/>
           <w:b/>
@@ -2160,146 +1504,6 @@
           <w:szCs w:val="28"/>
         </w:rPr>
       </w:pPr>
-    </w:p>
-    <w:p>
-      <w:pPr>
-        <w:autoSpaceDE w:val="0"/>
-        <w:autoSpaceDN w:val="0"/>
-        <w:adjustRightInd w:val="0"/>
-        <w:spacing w:after="0" w:line="240" w:lineRule="auto"/>
-        <w:rPr>
-          <w:rFonts w:asciiTheme="majorBidi" w:hAnsiTheme="majorBidi" w:cstheme="majorBidi"/>
-          <w:b/>
-          <w:bCs/>
-          <w:sz w:val="28"/>
-          <w:szCs w:val="28"/>
-        </w:rPr>
-      </w:pPr>
-    </w:p>
-    <w:p>
-      <w:pPr>
-        <w:autoSpaceDE w:val="0"/>
-        <w:autoSpaceDN w:val="0"/>
-        <w:adjustRightInd w:val="0"/>
-        <w:spacing w:after="0" w:line="240" w:lineRule="auto"/>
-        <w:rPr>
-          <w:rFonts w:asciiTheme="majorBidi" w:hAnsiTheme="majorBidi" w:cstheme="majorBidi"/>
-          <w:b/>
-          <w:bCs/>
-          <w:sz w:val="28"/>
-          <w:szCs w:val="28"/>
-        </w:rPr>
-      </w:pPr>
-    </w:p>
-    <w:p>
-      <w:pPr>
-        <w:autoSpaceDE w:val="0"/>
-        <w:autoSpaceDN w:val="0"/>
-        <w:adjustRightInd w:val="0"/>
-        <w:spacing w:after="0" w:line="240" w:lineRule="auto"/>
-        <w:rPr>
-          <w:rFonts w:asciiTheme="majorBidi" w:hAnsiTheme="majorBidi" w:cstheme="majorBidi"/>
-          <w:b/>
-          <w:bCs/>
-          <w:sz w:val="28"/>
-          <w:szCs w:val="28"/>
-        </w:rPr>
-      </w:pPr>
-    </w:p>
-    <w:p>
-      <w:pPr>
-        <w:autoSpaceDE w:val="0"/>
-        <w:autoSpaceDN w:val="0"/>
-        <w:adjustRightInd w:val="0"/>
-        <w:spacing w:after="0" w:line="240" w:lineRule="auto"/>
-        <w:rPr>
-          <w:rFonts w:asciiTheme="majorBidi" w:hAnsiTheme="majorBidi" w:cstheme="majorBidi"/>
-          <w:b/>
-          <w:bCs/>
-          <w:sz w:val="28"/>
-          <w:szCs w:val="28"/>
-        </w:rPr>
-      </w:pPr>
-      <w:r>
-        <w:rPr>
-          <w:rFonts w:asciiTheme="majorBidi" w:hAnsiTheme="majorBidi" w:cstheme="majorBidi"/>
-          <w:b/>
-          <w:bCs/>
-          <w:sz w:val="28"/>
-          <w:szCs w:val="28"/>
-        </w:rPr>
-        <w:t>1</w:t>
-      </w:r>
-      <w:r>
-        <w:rPr>
-          <w:rFonts w:asciiTheme="majorBidi" w:hAnsiTheme="majorBidi" w:cstheme="majorBidi"/>
-          <w:b/>
-          <w:bCs/>
-          <w:sz w:val="28"/>
-          <w:szCs w:val="28"/>
-        </w:rPr>
-        <w:t>.5</w:t>
-      </w:r>
-      <w:r>
-        <w:rPr>
-          <w:rFonts w:asciiTheme="majorBidi" w:hAnsiTheme="majorBidi" w:cstheme="majorBidi"/>
-          <w:b/>
-          <w:bCs/>
-          <w:sz w:val="28"/>
-          <w:szCs w:val="28"/>
-        </w:rPr>
-        <w:t xml:space="preserve"> Organigramme de l'application</w:t>
-      </w:r>
-    </w:p>
-    <w:p>
-      <w:pPr>
-        <w:autoSpaceDE w:val="0"/>
-        <w:autoSpaceDN w:val="0"/>
-        <w:adjustRightInd w:val="0"/>
-        <w:spacing w:after="0" w:line="240" w:lineRule="auto"/>
-        <w:rPr>
-          <w:rFonts w:asciiTheme="majorBidi" w:hAnsiTheme="majorBidi" w:cstheme="majorBidi"/>
-          <w:b/>
-          <w:bCs/>
-          <w:sz w:val="28"/>
-          <w:szCs w:val="28"/>
-        </w:rPr>
-      </w:pPr>
-      <w:r>
-        <w:rPr>
-          <w:rFonts w:asciiTheme="majorBidi" w:hAnsiTheme="majorBidi" w:cstheme="majorBidi"/>
-          <w:b/>
-          <w:bCs/>
-          <w:sz w:val="28"/>
-          <w:szCs w:val="28"/>
-        </w:rPr>
-        <w:t xml:space="preserve">                     </w:t>
-      </w:r>
-    </w:p>
-    <w:p>
-      <w:pPr>
-        <w:autoSpaceDE w:val="0"/>
-        <w:autoSpaceDN w:val="0"/>
-        <w:adjustRightInd w:val="0"/>
-        <w:spacing w:after="0" w:line="240" w:lineRule="auto"/>
-        <w:rPr>
-          <w:rFonts w:asciiTheme="majorBidi" w:hAnsiTheme="majorBidi" w:cstheme="majorBidi"/>
-          <w:b/>
-          <w:bCs/>
-          <w:sz w:val="28"/>
-          <w:szCs w:val="28"/>
-        </w:rPr>
-      </w:pPr>
-      <w:r>
-        <w:rPr>
-          <w:rFonts w:asciiTheme="majorBidi" w:hAnsiTheme="majorBidi" w:cstheme="majorBidi"/>
-          <w:b/>
-          <w:bCs/>
-          <w:sz w:val="28"/>
-          <w:szCs w:val="28"/>
-        </w:rPr>
-        <w:t xml:space="preserve">                          </w:t>
-      </w:r>
       <w:r>
         <w:rPr>
           <w:rFonts w:asciiTheme="majorBidi" w:hAnsiTheme="majorBidi" w:cstheme="majorBidi"/>
@@ -2327,7 +1531,7 @@
                     </pic:cNvPicPr>
                   </pic:nvPicPr>
                   <pic:blipFill>
-                    <a:blip r:embed="rId15"/>
+                    <a:blip r:embed="rId14"/>
                     <a:srcRect/>
                     <a:stretch>
                       <a:fillRect/>
@@ -2372,8 +1576,6 @@
       <w:r>
         <w:rPr>
           <w:rFonts w:asciiTheme="majorBidi" w:hAnsiTheme="majorBidi" w:cstheme="majorBidi"/>
-          <w:b/>
-          <w:bCs/>
           <w:sz w:val="24"/>
           <w:szCs w:val="24"/>
         </w:rPr>
@@ -2382,8 +1584,6 @@
       <w:r>
         <w:rPr>
           <w:rFonts w:asciiTheme="majorBidi" w:hAnsiTheme="majorBidi" w:cstheme="majorBidi"/>
-          <w:b/>
-          <w:bCs/>
           <w:sz w:val="24"/>
           <w:szCs w:val="24"/>
         </w:rPr>
@@ -2400,8 +1600,8 @@
           <w:rFonts w:asciiTheme="majorBidi" w:hAnsiTheme="majorBidi" w:cstheme="majorBidi"/>
           <w:b/>
           <w:bCs/>
-          <w:sz w:val="28"/>
-          <w:szCs w:val="28"/>
+          <w:sz w:val="24"/>
+          <w:szCs w:val="24"/>
         </w:rPr>
       </w:pPr>
     </w:p>
@@ -2427,7 +1627,7 @@
           <w:sz w:val="28"/>
           <w:szCs w:val="28"/>
         </w:rPr>
-        <w:t>1.6</w:t>
+        <w:t xml:space="preserve">1.6 </w:t>
       </w:r>
       <w:r>
         <w:rPr>
@@ -2437,7 +1637,484 @@
           <w:sz w:val="28"/>
           <w:szCs w:val="28"/>
         </w:rPr>
-        <w:t xml:space="preserve"> Conclusion</w:t>
+        <w:t>Processus 2TUP </w:t>
+      </w:r>
+      <w:r>
+        <w:rPr>
+          <w:rFonts w:asciiTheme="majorBidi" w:hAnsiTheme="majorBidi" w:cstheme="majorBidi"/>
+          <w:sz w:val="28"/>
+          <w:szCs w:val="28"/>
+        </w:rPr>
+        <w:t>[2</w:t>
+      </w:r>
+      <w:r>
+        <w:rPr>
+          <w:rFonts w:asciiTheme="majorBidi" w:hAnsiTheme="majorBidi" w:cstheme="majorBidi"/>
+          <w:sz w:val="28"/>
+          <w:szCs w:val="28"/>
+        </w:rPr>
+        <w:t>]</w:t>
+      </w:r>
+    </w:p>
+    <w:p>
+      <w:pPr>
+        <w:pStyle w:val="NormalWeb"/>
+        <w:shd w:val="clear" w:color="auto" w:fill="FFFFFF"/>
+        <w:ind w:firstLine="360"/>
+        <w:jc w:val="both"/>
+        <w:rPr>
+          <w:rFonts w:asciiTheme="majorBidi" w:hAnsiTheme="majorBidi" w:cstheme="majorBidi"/>
+        </w:rPr>
+      </w:pPr>
+      <w:r>
+        <w:rPr>
+          <w:rStyle w:val="lev"/>
+          <w:rFonts w:asciiTheme="majorBidi" w:hAnsiTheme="majorBidi" w:cstheme="majorBidi"/>
+        </w:rPr>
+        <w:t>2TUP</w:t>
+      </w:r>
+      <w:r>
+        <w:rPr>
+          <w:rStyle w:val="apple-converted-space"/>
+          <w:rFonts w:asciiTheme="majorBidi" w:hAnsiTheme="majorBidi" w:cstheme="majorBidi"/>
+        </w:rPr>
+        <w:t> </w:t>
+      </w:r>
+      <w:r>
+        <w:rPr>
+          <w:rFonts w:asciiTheme="majorBidi" w:hAnsiTheme="majorBidi" w:cstheme="majorBidi"/>
+        </w:rPr>
+        <w:t>(</w:t>
+      </w:r>
+      <w:r>
+        <w:rPr>
+          <w:rFonts w:asciiTheme="majorBidi" w:hAnsiTheme="majorBidi" w:cstheme="majorBidi"/>
+          <w:i/>
+          <w:iCs/>
+        </w:rPr>
+        <w:t>2 track unified process</w:t>
+      </w:r>
+      <w:r>
+        <w:rPr>
+          <w:rFonts w:asciiTheme="majorBidi" w:hAnsiTheme="majorBidi" w:cstheme="majorBidi"/>
+        </w:rPr>
+        <w:t>, prononcez "toutiyoupi") est un processus de développement logiciel qui implémente le Processus Unifié.</w:t>
+      </w:r>
+    </w:p>
+    <w:p>
+      <w:pPr>
+        <w:pStyle w:val="NormalWeb"/>
+        <w:shd w:val="clear" w:color="auto" w:fill="FFFFFF"/>
+        <w:ind w:firstLine="360"/>
+        <w:jc w:val="both"/>
+        <w:rPr>
+          <w:rFonts w:asciiTheme="majorBidi" w:hAnsiTheme="majorBidi" w:cstheme="majorBidi"/>
+        </w:rPr>
+      </w:pPr>
+      <w:r>
+        <w:rPr>
+          <w:rFonts w:asciiTheme="majorBidi" w:hAnsiTheme="majorBidi" w:cstheme="majorBidi"/>
+        </w:rPr>
+        <w:t>Le</w:t>
+      </w:r>
+      <w:r>
+        <w:rPr>
+          <w:rStyle w:val="apple-converted-space"/>
+          <w:rFonts w:asciiTheme="majorBidi" w:hAnsiTheme="majorBidi" w:cstheme="majorBidi"/>
+        </w:rPr>
+        <w:t> </w:t>
+      </w:r>
+      <w:r>
+        <w:rPr>
+          <w:rStyle w:val="lev"/>
+          <w:rFonts w:asciiTheme="majorBidi" w:hAnsiTheme="majorBidi" w:cstheme="majorBidi"/>
+        </w:rPr>
+        <w:t>2TUP</w:t>
+      </w:r>
+      <w:r>
+        <w:rPr>
+          <w:rStyle w:val="apple-converted-space"/>
+          <w:rFonts w:asciiTheme="majorBidi" w:hAnsiTheme="majorBidi" w:cstheme="majorBidi"/>
+        </w:rPr>
+        <w:t> </w:t>
+      </w:r>
+      <w:r>
+        <w:rPr>
+          <w:rFonts w:asciiTheme="majorBidi" w:hAnsiTheme="majorBidi" w:cstheme="majorBidi"/>
+        </w:rPr>
+        <w:t>propose un cycle de développement en Y, qui dissocie les aspects techniques des aspects fonctionnels. Il commence par une étude préliminaire qui consiste essentiellement à identifier les acteurs qui vont interagir avec le système à construire, les messages qu'échangent les acteurs et le système, à produire le</w:t>
+      </w:r>
+      <w:r>
+        <w:rPr>
+          <w:rStyle w:val="apple-converted-space"/>
+          <w:rFonts w:asciiTheme="majorBidi" w:hAnsiTheme="majorBidi" w:cstheme="majorBidi"/>
+        </w:rPr>
+        <w:t> </w:t>
+      </w:r>
+      <w:hyperlink r:id="rId15" w:history="1">
+        <w:r>
+          <w:rPr>
+            <w:rStyle w:val="Lienhypertexte"/>
+            <w:rFonts w:asciiTheme="majorBidi" w:hAnsiTheme="majorBidi" w:cstheme="majorBidi"/>
+            <w:color w:val="auto"/>
+            <w:u w:val="none"/>
+          </w:rPr>
+          <w:t>cahier des charges</w:t>
+        </w:r>
+      </w:hyperlink>
+      <w:r>
+        <w:rPr>
+          <w:rStyle w:val="apple-converted-space"/>
+          <w:rFonts w:asciiTheme="majorBidi" w:hAnsiTheme="majorBidi" w:cstheme="majorBidi"/>
+        </w:rPr>
+        <w:t> </w:t>
+      </w:r>
+      <w:r>
+        <w:rPr>
+          <w:rFonts w:asciiTheme="majorBidi" w:hAnsiTheme="majorBidi" w:cstheme="majorBidi"/>
+        </w:rPr>
+        <w:t>et à modéliser le</w:t>
+      </w:r>
+      <w:r>
+        <w:rPr>
+          <w:rStyle w:val="apple-converted-space"/>
+          <w:rFonts w:asciiTheme="majorBidi" w:hAnsiTheme="majorBidi" w:cstheme="majorBidi"/>
+        </w:rPr>
+        <w:t> </w:t>
+      </w:r>
+      <w:hyperlink r:id="rId16" w:history="1">
+        <w:r>
+          <w:rPr>
+            <w:rStyle w:val="Lienhypertexte"/>
+            <w:rFonts w:asciiTheme="majorBidi" w:hAnsiTheme="majorBidi" w:cstheme="majorBidi"/>
+            <w:color w:val="auto"/>
+            <w:u w:val="none"/>
+          </w:rPr>
+          <w:t>contexte</w:t>
+        </w:r>
+      </w:hyperlink>
+      <w:r>
+        <w:rPr>
+          <w:rStyle w:val="apple-converted-space"/>
+          <w:rFonts w:asciiTheme="majorBidi" w:hAnsiTheme="majorBidi" w:cstheme="majorBidi"/>
+        </w:rPr>
+        <w:t> </w:t>
+      </w:r>
+      <w:r>
+        <w:rPr>
+          <w:rFonts w:asciiTheme="majorBidi" w:hAnsiTheme="majorBidi" w:cstheme="majorBidi"/>
+        </w:rPr>
+        <w:t>(le système est une boîte noire, les acteurs l'entourent et sont reliés à lui, sur l'axe qui lie un</w:t>
+      </w:r>
+      <w:r>
+        <w:rPr>
+          <w:rStyle w:val="apple-converted-space"/>
+          <w:rFonts w:asciiTheme="majorBidi" w:hAnsiTheme="majorBidi" w:cstheme="majorBidi"/>
+        </w:rPr>
+        <w:t> </w:t>
+      </w:r>
+      <w:hyperlink r:id="rId17" w:history="1">
+        <w:r>
+          <w:rPr>
+            <w:rStyle w:val="Lienhypertexte"/>
+            <w:rFonts w:asciiTheme="majorBidi" w:hAnsiTheme="majorBidi" w:cstheme="majorBidi"/>
+            <w:color w:val="auto"/>
+            <w:u w:val="none"/>
+          </w:rPr>
+          <w:t>acteur</w:t>
+        </w:r>
+      </w:hyperlink>
+      <w:r>
+        <w:rPr>
+          <w:rStyle w:val="apple-converted-space"/>
+          <w:rFonts w:asciiTheme="majorBidi" w:hAnsiTheme="majorBidi" w:cstheme="majorBidi"/>
+        </w:rPr>
+        <w:t> </w:t>
+      </w:r>
+      <w:r>
+        <w:rPr>
+          <w:rFonts w:asciiTheme="majorBidi" w:hAnsiTheme="majorBidi" w:cstheme="majorBidi"/>
+        </w:rPr>
+        <w:t>au système on met les messages que les deux s'échangent avec le sens). Le</w:t>
+      </w:r>
+      <w:r>
+        <w:rPr>
+          <w:rStyle w:val="apple-converted-space"/>
+          <w:rFonts w:asciiTheme="majorBidi" w:hAnsiTheme="majorBidi" w:cstheme="majorBidi"/>
+        </w:rPr>
+        <w:t> </w:t>
+      </w:r>
+      <w:hyperlink r:id="rId18" w:history="1">
+        <w:r>
+          <w:rPr>
+            <w:rStyle w:val="Lienhypertexte"/>
+            <w:rFonts w:asciiTheme="majorBidi" w:hAnsiTheme="majorBidi" w:cstheme="majorBidi"/>
+            <w:color w:val="auto"/>
+            <w:u w:val="none"/>
+          </w:rPr>
+          <w:t>processus s</w:t>
+        </w:r>
+      </w:hyperlink>
+      <w:r>
+        <w:rPr>
+          <w:rFonts w:asciiTheme="majorBidi" w:hAnsiTheme="majorBidi" w:cstheme="majorBidi"/>
+        </w:rPr>
+        <w:t>'articule ensuite</w:t>
+      </w:r>
+      <w:r>
+        <w:rPr>
+          <w:rStyle w:val="apple-converted-space"/>
+          <w:rFonts w:asciiTheme="majorBidi" w:hAnsiTheme="majorBidi" w:cstheme="majorBidi"/>
+        </w:rPr>
+        <w:t> </w:t>
+      </w:r>
+      <w:hyperlink r:id="rId19" w:history="1">
+        <w:r>
+          <w:rPr>
+            <w:rStyle w:val="Lienhypertexte"/>
+            <w:rFonts w:asciiTheme="majorBidi" w:hAnsiTheme="majorBidi" w:cstheme="majorBidi"/>
+            <w:color w:val="auto"/>
+            <w:u w:val="none"/>
+          </w:rPr>
+          <w:t>autour</w:t>
+        </w:r>
+      </w:hyperlink>
+      <w:r>
+        <w:rPr>
+          <w:rStyle w:val="apple-converted-space"/>
+          <w:rFonts w:asciiTheme="majorBidi" w:hAnsiTheme="majorBidi" w:cstheme="majorBidi"/>
+        </w:rPr>
+        <w:t> </w:t>
+      </w:r>
+      <w:r>
+        <w:rPr>
+          <w:rFonts w:asciiTheme="majorBidi" w:hAnsiTheme="majorBidi" w:cstheme="majorBidi"/>
+        </w:rPr>
+        <w:t>de 3 phases essentielles:</w:t>
+      </w:r>
+    </w:p>
+    <w:p>
+      <w:pPr>
+        <w:numPr>
+          <w:ilvl w:val="0"/>
+          <w:numId w:val="10"/>
+        </w:numPr>
+        <w:shd w:val="clear" w:color="auto" w:fill="FFFFFF"/>
+        <w:spacing w:before="100" w:beforeAutospacing="1" w:after="120" w:line="240" w:lineRule="auto"/>
+        <w:ind w:left="360"/>
+        <w:jc w:val="both"/>
+        <w:rPr>
+          <w:rFonts w:asciiTheme="majorBidi" w:hAnsiTheme="majorBidi" w:cstheme="majorBidi"/>
+          <w:b/>
+          <w:bCs/>
+          <w:sz w:val="24"/>
+          <w:szCs w:val="24"/>
+        </w:rPr>
+      </w:pPr>
+      <w:r>
+        <w:rPr>
+          <w:rStyle w:val="lev"/>
+          <w:rFonts w:asciiTheme="majorBidi" w:hAnsiTheme="majorBidi" w:cstheme="majorBidi"/>
+          <w:b w:val="0"/>
+          <w:bCs w:val="0"/>
+          <w:sz w:val="24"/>
+          <w:szCs w:val="24"/>
+        </w:rPr>
+        <w:t>une branche technique</w:t>
+      </w:r>
+    </w:p>
+    <w:p>
+      <w:pPr>
+        <w:numPr>
+          <w:ilvl w:val="0"/>
+          <w:numId w:val="10"/>
+        </w:numPr>
+        <w:shd w:val="clear" w:color="auto" w:fill="FFFFFF"/>
+        <w:spacing w:before="100" w:beforeAutospacing="1" w:after="120" w:line="240" w:lineRule="auto"/>
+        <w:ind w:left="360"/>
+        <w:jc w:val="both"/>
+        <w:rPr>
+          <w:rFonts w:asciiTheme="majorBidi" w:hAnsiTheme="majorBidi" w:cstheme="majorBidi"/>
+          <w:b/>
+          <w:bCs/>
+          <w:sz w:val="24"/>
+          <w:szCs w:val="24"/>
+        </w:rPr>
+      </w:pPr>
+      <w:r>
+        <w:rPr>
+          <w:rStyle w:val="lev"/>
+          <w:rFonts w:asciiTheme="majorBidi" w:hAnsiTheme="majorBidi" w:cstheme="majorBidi"/>
+          <w:b w:val="0"/>
+          <w:bCs w:val="0"/>
+          <w:sz w:val="24"/>
+          <w:szCs w:val="24"/>
+        </w:rPr>
+        <w:t>une branche</w:t>
+      </w:r>
+      <w:r>
+        <w:rPr>
+          <w:rStyle w:val="apple-converted-space"/>
+          <w:rFonts w:asciiTheme="majorBidi" w:hAnsiTheme="majorBidi" w:cstheme="majorBidi"/>
+          <w:sz w:val="24"/>
+          <w:szCs w:val="24"/>
+        </w:rPr>
+        <w:t> </w:t>
+      </w:r>
+      <w:hyperlink r:id="rId20" w:history="1">
+        <w:r>
+          <w:rPr>
+            <w:rStyle w:val="Lienhypertexte"/>
+            <w:rFonts w:asciiTheme="majorBidi" w:hAnsiTheme="majorBidi" w:cstheme="majorBidi"/>
+            <w:color w:val="auto"/>
+            <w:sz w:val="24"/>
+            <w:szCs w:val="24"/>
+            <w:u w:val="none"/>
+          </w:rPr>
+          <w:t>fonctionnelle</w:t>
+        </w:r>
+      </w:hyperlink>
+    </w:p>
+    <w:p>
+      <w:pPr>
+        <w:numPr>
+          <w:ilvl w:val="0"/>
+          <w:numId w:val="10"/>
+        </w:numPr>
+        <w:shd w:val="clear" w:color="auto" w:fill="FFFFFF"/>
+        <w:spacing w:before="100" w:beforeAutospacing="1" w:after="120" w:line="240" w:lineRule="auto"/>
+        <w:ind w:left="360"/>
+        <w:jc w:val="both"/>
+        <w:rPr>
+          <w:rStyle w:val="lev"/>
+          <w:rFonts w:asciiTheme="majorBidi" w:hAnsiTheme="majorBidi" w:cstheme="majorBidi"/>
+          <w:sz w:val="24"/>
+          <w:szCs w:val="24"/>
+        </w:rPr>
+      </w:pPr>
+      <w:r>
+        <w:rPr>
+          <w:rStyle w:val="lev"/>
+          <w:rFonts w:asciiTheme="majorBidi" w:hAnsiTheme="majorBidi" w:cstheme="majorBidi"/>
+          <w:b w:val="0"/>
+          <w:bCs w:val="0"/>
+          <w:sz w:val="24"/>
+          <w:szCs w:val="24"/>
+        </w:rPr>
+        <w:t>une</w:t>
+      </w:r>
+      <w:r>
+        <w:rPr>
+          <w:rStyle w:val="apple-converted-space"/>
+          <w:rFonts w:asciiTheme="majorBidi" w:hAnsiTheme="majorBidi" w:cstheme="majorBidi"/>
+          <w:sz w:val="24"/>
+          <w:szCs w:val="24"/>
+        </w:rPr>
+        <w:t> </w:t>
+      </w:r>
+      <w:hyperlink r:id="rId21" w:history="1">
+        <w:r>
+          <w:rPr>
+            <w:rStyle w:val="Lienhypertexte"/>
+            <w:rFonts w:asciiTheme="majorBidi" w:hAnsiTheme="majorBidi" w:cstheme="majorBidi"/>
+            <w:color w:val="auto"/>
+            <w:sz w:val="24"/>
+            <w:szCs w:val="24"/>
+            <w:u w:val="none"/>
+          </w:rPr>
+          <w:t>phase</w:t>
+        </w:r>
+      </w:hyperlink>
+      <w:r>
+        <w:rPr>
+          <w:rStyle w:val="apple-converted-space"/>
+          <w:rFonts w:asciiTheme="majorBidi" w:hAnsiTheme="majorBidi" w:cstheme="majorBidi"/>
+          <w:b/>
+          <w:bCs/>
+          <w:sz w:val="24"/>
+          <w:szCs w:val="24"/>
+        </w:rPr>
+        <w:t> </w:t>
+      </w:r>
+      <w:r>
+        <w:rPr>
+          <w:rStyle w:val="lev"/>
+          <w:rFonts w:asciiTheme="majorBidi" w:hAnsiTheme="majorBidi" w:cstheme="majorBidi"/>
+          <w:b w:val="0"/>
+          <w:bCs w:val="0"/>
+          <w:sz w:val="24"/>
+          <w:szCs w:val="24"/>
+        </w:rPr>
+        <w:t>de réalisation</w:t>
+      </w:r>
+    </w:p>
+    <w:p>
+      <w:pPr>
+        <w:shd w:val="clear" w:color="auto" w:fill="FFFFFF"/>
+        <w:spacing w:before="100" w:beforeAutospacing="1" w:after="120" w:line="240" w:lineRule="auto"/>
+        <w:jc w:val="both"/>
+        <w:rPr>
+          <w:rFonts w:asciiTheme="majorBidi" w:hAnsiTheme="majorBidi" w:cstheme="majorBidi"/>
+          <w:b/>
+          <w:bCs/>
+          <w:sz w:val="24"/>
+          <w:szCs w:val="24"/>
+        </w:rPr>
+      </w:pPr>
+      <w:r>
+        <w:rPr>
+          <w:rFonts w:asciiTheme="majorBidi" w:hAnsiTheme="majorBidi" w:cstheme="majorBidi"/>
+          <w:b/>
+          <w:bCs/>
+          <w:noProof/>
+          <w:sz w:val="24"/>
+          <w:szCs w:val="24"/>
+        </w:rPr>
+        <w:drawing>
+          <wp:inline distT="0" distB="0" distL="0" distR="0">
+            <wp:extent cx="4572000" cy="2009775"/>
+            <wp:effectExtent l="19050" t="0" r="0" b="0"/>
+            <wp:docPr id="3" name="Image 2" descr="C:\Users\ghani\Desktop\Projet PIA\Mise-en-place-dune-application-webmapping-de-geolocalisation-des-points-dintert-de-la-vill7.png"/>
+            <wp:cNvGraphicFramePr>
+              <a:graphicFrameLocks xmlns:a="http://schemas.openxmlformats.org/drawingml/2006/main" noChangeAspect="1"/>
+            </wp:cNvGraphicFramePr>
+            <a:graphic xmlns:a="http://schemas.openxmlformats.org/drawingml/2006/main">
+              <a:graphicData uri="http://schemas.openxmlformats.org/drawingml/2006/picture">
+                <pic:pic xmlns:pic="http://schemas.openxmlformats.org/drawingml/2006/picture">
+                  <pic:nvPicPr>
+                    <pic:cNvPr id="0" name="Picture 2" descr="C:\Users\ghani\Desktop\Projet PIA\Mise-en-place-dune-application-webmapping-de-geolocalisation-des-points-dintert-de-la-vill7.png"/>
+                    <pic:cNvPicPr>
+                      <a:picLocks noChangeAspect="1" noChangeArrowheads="1"/>
+                    </pic:cNvPicPr>
+                  </pic:nvPicPr>
+                  <pic:blipFill>
+                    <a:blip r:embed="rId22"/>
+                    <a:srcRect/>
+                    <a:stretch>
+                      <a:fillRect/>
+                    </a:stretch>
+                  </pic:blipFill>
+                  <pic:spPr bwMode="auto">
+                    <a:xfrm>
+                      <a:off x="0" y="0"/>
+                      <a:ext cx="4572000" cy="2009775"/>
+                    </a:xfrm>
+                    <a:prstGeom prst="rect">
+                      <a:avLst/>
+                    </a:prstGeom>
+                    <a:noFill/>
+                    <a:ln w="9525">
+                      <a:noFill/>
+                      <a:miter lim="800000"/>
+                      <a:headEnd/>
+                      <a:tailEnd/>
+                    </a:ln>
+                  </pic:spPr>
+                </pic:pic>
+              </a:graphicData>
+            </a:graphic>
+          </wp:inline>
+        </w:drawing>
       </w:r>
     </w:p>
     <w:p>
@@ -2446,12 +2123,21 @@
         <w:autoSpaceDN w:val="0"/>
         <w:adjustRightInd w:val="0"/>
         <w:spacing w:after="0" w:line="240" w:lineRule="auto"/>
-        <w:rPr>
-          <w:rFonts w:asciiTheme="majorBidi" w:hAnsiTheme="majorBidi" w:cstheme="majorBidi"/>
-          <w:sz w:val="24"/>
-          <w:szCs w:val="24"/>
-        </w:rPr>
-      </w:pPr>
+        <w:jc w:val="center"/>
+        <w:rPr>
+          <w:rFonts w:asciiTheme="majorBidi" w:hAnsiTheme="majorBidi" w:cstheme="majorBidi"/>
+          <w:sz w:val="24"/>
+          <w:szCs w:val="24"/>
+        </w:rPr>
+      </w:pPr>
+      <w:r>
+        <w:rPr>
+          <w:rFonts w:asciiTheme="majorBidi" w:hAnsiTheme="majorBidi" w:cstheme="majorBidi"/>
+          <w:sz w:val="24"/>
+          <w:szCs w:val="24"/>
+        </w:rPr>
+        <w:t>Figure 1.2 schéma du processus 2TUP</w:t>
+      </w:r>
     </w:p>
     <w:p>
       <w:pPr>
@@ -2459,93 +2145,13 @@
         <w:autoSpaceDN w:val="0"/>
         <w:adjustRightInd w:val="0"/>
         <w:spacing w:after="0" w:line="240" w:lineRule="auto"/>
-        <w:ind w:firstLine="708"/>
-        <w:rPr>
-          <w:rFonts w:asciiTheme="majorBidi" w:hAnsiTheme="majorBidi" w:cstheme="majorBidi"/>
-          <w:sz w:val="24"/>
-          <w:szCs w:val="24"/>
-        </w:rPr>
-      </w:pPr>
-      <w:r>
-        <w:rPr>
-          <w:rFonts w:asciiTheme="majorBidi" w:hAnsiTheme="majorBidi" w:cstheme="majorBidi"/>
-          <w:sz w:val="24"/>
-          <w:szCs w:val="24"/>
-        </w:rPr>
-        <w:t>Ce chapitre présente la</w:t>
-      </w:r>
-      <w:r>
-        <w:rPr>
-          <w:rFonts w:asciiTheme="majorBidi" w:hAnsiTheme="majorBidi" w:cstheme="majorBidi"/>
-          <w:sz w:val="24"/>
-          <w:szCs w:val="24"/>
-        </w:rPr>
-        <w:t xml:space="preserve"> structure de l’application web de MARSPHONIA (Marseille + Téléphone + IA</w:t>
-      </w:r>
-      <w:r>
-        <w:rPr>
-          <w:rFonts w:asciiTheme="majorBidi" w:hAnsiTheme="majorBidi" w:cstheme="majorBidi"/>
-          <w:sz w:val="24"/>
-          <w:szCs w:val="24"/>
-        </w:rPr>
-        <w:t>)</w:t>
-      </w:r>
-      <w:r>
-        <w:rPr>
-          <w:rFonts w:asciiTheme="majorBidi" w:hAnsiTheme="majorBidi" w:cstheme="majorBidi"/>
-          <w:sz w:val="24"/>
-          <w:szCs w:val="24"/>
-        </w:rPr>
-        <w:t xml:space="preserve"> durant lequel nous avons</w:t>
-      </w:r>
-      <w:r>
-        <w:rPr>
-          <w:rFonts w:asciiTheme="majorBidi" w:hAnsiTheme="majorBidi" w:cstheme="majorBidi"/>
-          <w:sz w:val="24"/>
-          <w:szCs w:val="24"/>
-        </w:rPr>
-        <w:t xml:space="preserve"> </w:t>
-      </w:r>
-      <w:r>
-        <w:rPr>
-          <w:rFonts w:asciiTheme="majorBidi" w:hAnsiTheme="majorBidi" w:cstheme="majorBidi"/>
-          <w:sz w:val="24"/>
-          <w:szCs w:val="24"/>
-        </w:rPr>
-        <w:t>dévoilé le cadre général du travail, la structure ainsi que son organigramme. Le chapitre</w:t>
-      </w:r>
-      <w:r>
-        <w:rPr>
-          <w:rFonts w:asciiTheme="majorBidi" w:hAnsiTheme="majorBidi" w:cstheme="majorBidi"/>
-          <w:sz w:val="24"/>
-          <w:szCs w:val="24"/>
-        </w:rPr>
-        <w:t xml:space="preserve"> </w:t>
-      </w:r>
-      <w:r>
-        <w:rPr>
-          <w:rFonts w:asciiTheme="majorBidi" w:hAnsiTheme="majorBidi" w:cstheme="majorBidi"/>
-          <w:sz w:val="24"/>
-          <w:szCs w:val="24"/>
-        </w:rPr>
-        <w:t>suivant sera consacré à étude de l'existant et la spécification de</w:t>
-      </w:r>
-      <w:r>
-        <w:rPr>
-          <w:rFonts w:asciiTheme="majorBidi" w:hAnsiTheme="majorBidi" w:cstheme="majorBidi"/>
-          <w:sz w:val="24"/>
-          <w:szCs w:val="24"/>
-        </w:rPr>
-        <w:t>s besoins de notre projet</w:t>
-      </w:r>
-      <w:r>
-        <w:rPr>
-          <w:rFonts w:asciiTheme="majorBidi" w:hAnsiTheme="majorBidi" w:cstheme="majorBidi"/>
-          <w:sz w:val="24"/>
-          <w:szCs w:val="24"/>
-        </w:rPr>
-        <w:t>.</w:t>
-      </w:r>
+        <w:jc w:val="center"/>
+        <w:rPr>
+          <w:rFonts w:asciiTheme="majorBidi" w:hAnsiTheme="majorBidi" w:cstheme="majorBidi"/>
+          <w:sz w:val="24"/>
+          <w:szCs w:val="24"/>
+        </w:rPr>
+      </w:pPr>
     </w:p>
     <w:p>
       <w:pPr>
@@ -2553,13 +2159,431 @@
         <w:autoSpaceDN w:val="0"/>
         <w:adjustRightInd w:val="0"/>
         <w:spacing w:after="0" w:line="240" w:lineRule="auto"/>
+        <w:jc w:val="center"/>
+        <w:rPr>
+          <w:rFonts w:asciiTheme="majorBidi" w:hAnsiTheme="majorBidi" w:cstheme="majorBidi"/>
+          <w:sz w:val="24"/>
+          <w:szCs w:val="24"/>
+        </w:rPr>
+      </w:pPr>
+    </w:p>
+    <w:p>
+      <w:pPr>
+        <w:pStyle w:val="Titre1"/>
+        <w:shd w:val="clear" w:color="auto" w:fill="FFFFFF"/>
+        <w:spacing w:before="0" w:beforeAutospacing="0" w:after="0" w:afterAutospacing="0"/>
+        <w:textAlignment w:val="baseline"/>
+        <w:rPr>
+          <w:sz w:val="28"/>
+          <w:szCs w:val="28"/>
+        </w:rPr>
+      </w:pPr>
+    </w:p>
+    <w:p>
+      <w:pPr>
+        <w:pStyle w:val="Titre1"/>
+        <w:shd w:val="clear" w:color="auto" w:fill="FFFFFF"/>
+        <w:spacing w:before="0" w:beforeAutospacing="0" w:after="0" w:afterAutospacing="0"/>
+        <w:textAlignment w:val="baseline"/>
+        <w:rPr>
+          <w:rFonts w:asciiTheme="majorBidi" w:hAnsiTheme="majorBidi" w:cstheme="majorBidi"/>
+          <w:sz w:val="28"/>
+          <w:szCs w:val="28"/>
+        </w:rPr>
+      </w:pPr>
+      <w:r>
+        <w:rPr>
+          <w:sz w:val="28"/>
+          <w:szCs w:val="28"/>
+        </w:rPr>
+        <w:lastRenderedPageBreak/>
+        <w:t xml:space="preserve">1.7 </w:t>
+      </w:r>
+      <w:hyperlink r:id="rId23" w:tooltip="Lien permanent vers L’architecture MVC dans le développement d’un site internet" w:history="1">
+        <w:r>
+          <w:rPr>
+            <w:rStyle w:val="Lienhypertexte"/>
+            <w:rFonts w:asciiTheme="majorBidi" w:hAnsiTheme="majorBidi" w:cstheme="majorBidi"/>
+            <w:color w:val="auto"/>
+            <w:sz w:val="28"/>
+            <w:szCs w:val="28"/>
+            <w:u w:val="none"/>
+            <w:bdr w:val="none" w:sz="0" w:space="0" w:color="auto" w:frame="1"/>
+          </w:rPr>
+          <w:t>L’architecture MVC dans le développement de notre site</w:t>
+        </w:r>
+      </w:hyperlink>
+      <w:r>
+        <w:t xml:space="preserve"> </w:t>
+      </w:r>
+      <w:r>
+        <w:rPr>
+          <w:b w:val="0"/>
+          <w:bCs w:val="0"/>
+          <w:sz w:val="28"/>
+          <w:szCs w:val="28"/>
+        </w:rPr>
+        <w:t>[3]</w:t>
+      </w:r>
+    </w:p>
+    <w:p>
+      <w:pPr>
+        <w:pStyle w:val="Titre1"/>
+        <w:shd w:val="clear" w:color="auto" w:fill="FFFFFF"/>
+        <w:spacing w:before="0" w:beforeAutospacing="0" w:after="0" w:afterAutospacing="0"/>
+        <w:textAlignment w:val="baseline"/>
+        <w:rPr>
+          <w:rFonts w:asciiTheme="majorBidi" w:hAnsiTheme="majorBidi" w:cstheme="majorBidi"/>
+          <w:sz w:val="24"/>
+          <w:szCs w:val="24"/>
+        </w:rPr>
+      </w:pPr>
+    </w:p>
+    <w:p>
+      <w:pPr>
+        <w:pStyle w:val="NormalWeb"/>
+        <w:shd w:val="clear" w:color="auto" w:fill="FFFFFF"/>
+        <w:spacing w:before="0" w:beforeAutospacing="0" w:after="0" w:afterAutospacing="0" w:line="360" w:lineRule="atLeast"/>
         <w:ind w:firstLine="708"/>
-        <w:rPr>
-          <w:rFonts w:asciiTheme="majorBidi" w:hAnsiTheme="majorBidi" w:cstheme="majorBidi"/>
-          <w:sz w:val="24"/>
-          <w:szCs w:val="24"/>
-        </w:rPr>
-      </w:pPr>
+        <w:textAlignment w:val="baseline"/>
+        <w:rPr>
+          <w:rFonts w:asciiTheme="majorBidi" w:hAnsiTheme="majorBidi" w:cstheme="majorBidi"/>
+        </w:rPr>
+      </w:pPr>
+      <w:r>
+        <w:rPr>
+          <w:rFonts w:asciiTheme="majorBidi" w:hAnsiTheme="majorBidi" w:cstheme="majorBidi"/>
+        </w:rPr>
+        <w:t>L’architecture</w:t>
+      </w:r>
+      <w:r>
+        <w:rPr>
+          <w:rStyle w:val="apple-converted-space"/>
+          <w:rFonts w:asciiTheme="majorBidi" w:hAnsiTheme="majorBidi" w:cstheme="majorBidi"/>
+        </w:rPr>
+        <w:t> </w:t>
+      </w:r>
+      <w:r>
+        <w:rPr>
+          <w:rStyle w:val="lev"/>
+          <w:rFonts w:asciiTheme="majorBidi" w:hAnsiTheme="majorBidi" w:cstheme="majorBidi"/>
+          <w:bdr w:val="none" w:sz="0" w:space="0" w:color="auto" w:frame="1"/>
+        </w:rPr>
+        <w:t>MVC</w:t>
+      </w:r>
+      <w:r>
+        <w:rPr>
+          <w:rStyle w:val="apple-converted-space"/>
+          <w:rFonts w:asciiTheme="majorBidi" w:hAnsiTheme="majorBidi" w:cstheme="majorBidi"/>
+          <w:b/>
+          <w:bCs/>
+          <w:bdr w:val="none" w:sz="0" w:space="0" w:color="auto" w:frame="1"/>
+        </w:rPr>
+        <w:t> </w:t>
+      </w:r>
+      <w:r>
+        <w:rPr>
+          <w:rFonts w:asciiTheme="majorBidi" w:hAnsiTheme="majorBidi" w:cstheme="majorBidi"/>
+        </w:rPr>
+        <w:t>(</w:t>
+      </w:r>
+      <w:r>
+        <w:rPr>
+          <w:rStyle w:val="Accentuation"/>
+          <w:rFonts w:asciiTheme="majorBidi" w:hAnsiTheme="majorBidi" w:cstheme="majorBidi"/>
+          <w:bdr w:val="none" w:sz="0" w:space="0" w:color="auto" w:frame="1"/>
+        </w:rPr>
+        <w:t>modèle</w:t>
+      </w:r>
+      <w:r>
+        <w:rPr>
+          <w:rFonts w:asciiTheme="majorBidi" w:hAnsiTheme="majorBidi" w:cstheme="majorBidi"/>
+        </w:rPr>
+        <w:t>,</w:t>
+      </w:r>
+      <w:r>
+        <w:rPr>
+          <w:rStyle w:val="apple-converted-space"/>
+          <w:rFonts w:asciiTheme="majorBidi" w:hAnsiTheme="majorBidi" w:cstheme="majorBidi"/>
+        </w:rPr>
+        <w:t> </w:t>
+      </w:r>
+      <w:r>
+        <w:rPr>
+          <w:rStyle w:val="Accentuation"/>
+          <w:rFonts w:asciiTheme="majorBidi" w:hAnsiTheme="majorBidi" w:cstheme="majorBidi"/>
+          <w:bdr w:val="none" w:sz="0" w:space="0" w:color="auto" w:frame="1"/>
+        </w:rPr>
+        <w:t>vue</w:t>
+      </w:r>
+      <w:r>
+        <w:rPr>
+          <w:rStyle w:val="apple-converted-space"/>
+          <w:rFonts w:asciiTheme="majorBidi" w:hAnsiTheme="majorBidi" w:cstheme="majorBidi"/>
+          <w:i/>
+          <w:iCs/>
+          <w:bdr w:val="none" w:sz="0" w:space="0" w:color="auto" w:frame="1"/>
+        </w:rPr>
+        <w:t> </w:t>
+      </w:r>
+      <w:r>
+        <w:rPr>
+          <w:rFonts w:asciiTheme="majorBidi" w:hAnsiTheme="majorBidi" w:cstheme="majorBidi"/>
+        </w:rPr>
+        <w:t>et</w:t>
+      </w:r>
+      <w:r>
+        <w:rPr>
+          <w:rStyle w:val="apple-converted-space"/>
+          <w:rFonts w:asciiTheme="majorBidi" w:hAnsiTheme="majorBidi" w:cstheme="majorBidi"/>
+        </w:rPr>
+        <w:t> </w:t>
+      </w:r>
+      <w:r>
+        <w:rPr>
+          <w:rStyle w:val="Accentuation"/>
+          <w:rFonts w:asciiTheme="majorBidi" w:hAnsiTheme="majorBidi" w:cstheme="majorBidi"/>
+          <w:bdr w:val="none" w:sz="0" w:space="0" w:color="auto" w:frame="1"/>
+        </w:rPr>
+        <w:t>contrôleur)</w:t>
+      </w:r>
+      <w:r>
+        <w:rPr>
+          <w:rStyle w:val="apple-converted-space"/>
+          <w:rFonts w:asciiTheme="majorBidi" w:hAnsiTheme="majorBidi" w:cstheme="majorBidi"/>
+          <w:i/>
+          <w:iCs/>
+          <w:bdr w:val="none" w:sz="0" w:space="0" w:color="auto" w:frame="1"/>
+        </w:rPr>
+        <w:t> </w:t>
+      </w:r>
+      <w:r>
+        <w:rPr>
+          <w:rFonts w:asciiTheme="majorBidi" w:hAnsiTheme="majorBidi" w:cstheme="majorBidi"/>
+        </w:rPr>
+        <w:t>est un concept très puissant qui intervient dans la réalisation d’une application. Son principal intérêt est la</w:t>
+      </w:r>
+      <w:r>
+        <w:rPr>
+          <w:rStyle w:val="apple-converted-space"/>
+          <w:rFonts w:asciiTheme="majorBidi" w:hAnsiTheme="majorBidi" w:cstheme="majorBidi"/>
+        </w:rPr>
+        <w:t> </w:t>
+      </w:r>
+      <w:r>
+        <w:rPr>
+          <w:rStyle w:val="lev"/>
+          <w:rFonts w:asciiTheme="majorBidi" w:hAnsiTheme="majorBidi" w:cstheme="majorBidi"/>
+          <w:bdr w:val="none" w:sz="0" w:space="0" w:color="auto" w:frame="1"/>
+        </w:rPr>
+        <w:t>séparation des données</w:t>
+      </w:r>
+      <w:r>
+        <w:rPr>
+          <w:rStyle w:val="apple-converted-space"/>
+          <w:rFonts w:asciiTheme="majorBidi" w:hAnsiTheme="majorBidi" w:cstheme="majorBidi"/>
+        </w:rPr>
+        <w:t> </w:t>
+      </w:r>
+      <w:r>
+        <w:rPr>
+          <w:rFonts w:asciiTheme="majorBidi" w:hAnsiTheme="majorBidi" w:cstheme="majorBidi"/>
+        </w:rPr>
+        <w:t>(</w:t>
+      </w:r>
+      <w:r>
+        <w:rPr>
+          <w:rStyle w:val="Accentuation"/>
+          <w:rFonts w:asciiTheme="majorBidi" w:hAnsiTheme="majorBidi" w:cstheme="majorBidi"/>
+          <w:bdr w:val="none" w:sz="0" w:space="0" w:color="auto" w:frame="1"/>
+        </w:rPr>
+        <w:t>modèle</w:t>
+      </w:r>
+      <w:r>
+        <w:rPr>
+          <w:rFonts w:asciiTheme="majorBidi" w:hAnsiTheme="majorBidi" w:cstheme="majorBidi"/>
+        </w:rPr>
+        <w:t>), de l’</w:t>
+      </w:r>
+      <w:r>
+        <w:rPr>
+          <w:rStyle w:val="lev"/>
+          <w:rFonts w:asciiTheme="majorBidi" w:hAnsiTheme="majorBidi" w:cstheme="majorBidi"/>
+          <w:bdr w:val="none" w:sz="0" w:space="0" w:color="auto" w:frame="1"/>
+        </w:rPr>
+        <w:t>affichage</w:t>
+      </w:r>
+      <w:r>
+        <w:rPr>
+          <w:rStyle w:val="apple-converted-space"/>
+          <w:rFonts w:asciiTheme="majorBidi" w:hAnsiTheme="majorBidi" w:cstheme="majorBidi"/>
+        </w:rPr>
+        <w:t> </w:t>
+      </w:r>
+      <w:r>
+        <w:rPr>
+          <w:rFonts w:asciiTheme="majorBidi" w:hAnsiTheme="majorBidi" w:cstheme="majorBidi"/>
+        </w:rPr>
+        <w:t>(</w:t>
+      </w:r>
+      <w:r>
+        <w:rPr>
+          <w:rStyle w:val="Accentuation"/>
+          <w:rFonts w:asciiTheme="majorBidi" w:hAnsiTheme="majorBidi" w:cstheme="majorBidi"/>
+          <w:bdr w:val="none" w:sz="0" w:space="0" w:color="auto" w:frame="1"/>
+        </w:rPr>
+        <w:t>vue</w:t>
+      </w:r>
+      <w:r>
+        <w:rPr>
+          <w:rFonts w:asciiTheme="majorBidi" w:hAnsiTheme="majorBidi" w:cstheme="majorBidi"/>
+        </w:rPr>
+        <w:t>) et des</w:t>
+      </w:r>
+      <w:r>
+        <w:rPr>
+          <w:rStyle w:val="apple-converted-space"/>
+          <w:rFonts w:asciiTheme="majorBidi" w:hAnsiTheme="majorBidi" w:cstheme="majorBidi"/>
+        </w:rPr>
+        <w:t> </w:t>
+      </w:r>
+      <w:r>
+        <w:rPr>
+          <w:rStyle w:val="lev"/>
+          <w:rFonts w:asciiTheme="majorBidi" w:hAnsiTheme="majorBidi" w:cstheme="majorBidi"/>
+          <w:bdr w:val="none" w:sz="0" w:space="0" w:color="auto" w:frame="1"/>
+        </w:rPr>
+        <w:t>actions</w:t>
+      </w:r>
+      <w:r>
+        <w:rPr>
+          <w:rStyle w:val="apple-converted-space"/>
+          <w:rFonts w:asciiTheme="majorBidi" w:hAnsiTheme="majorBidi" w:cstheme="majorBidi"/>
+        </w:rPr>
+        <w:t> </w:t>
+      </w:r>
+      <w:r>
+        <w:rPr>
+          <w:rFonts w:asciiTheme="majorBidi" w:hAnsiTheme="majorBidi" w:cstheme="majorBidi"/>
+        </w:rPr>
+        <w:t>(</w:t>
+      </w:r>
+      <w:r>
+        <w:rPr>
+          <w:rStyle w:val="Accentuation"/>
+          <w:rFonts w:asciiTheme="majorBidi" w:hAnsiTheme="majorBidi" w:cstheme="majorBidi"/>
+          <w:bdr w:val="none" w:sz="0" w:space="0" w:color="auto" w:frame="1"/>
+        </w:rPr>
+        <w:t>contrôleur</w:t>
+      </w:r>
+      <w:r>
+        <w:rPr>
+          <w:rFonts w:asciiTheme="majorBidi" w:hAnsiTheme="majorBidi" w:cstheme="majorBidi"/>
+        </w:rPr>
+        <w:t>).</w:t>
+      </w:r>
+    </w:p>
+    <w:p>
+      <w:pPr>
+        <w:pStyle w:val="NormalWeb"/>
+        <w:shd w:val="clear" w:color="auto" w:fill="FFFFFF"/>
+        <w:spacing w:before="0" w:beforeAutospacing="0" w:after="240" w:afterAutospacing="0" w:line="360" w:lineRule="atLeast"/>
+        <w:textAlignment w:val="baseline"/>
+        <w:rPr>
+          <w:rFonts w:asciiTheme="majorBidi" w:hAnsiTheme="majorBidi" w:cstheme="majorBidi"/>
+        </w:rPr>
+      </w:pPr>
+      <w:r>
+        <w:rPr>
+          <w:rFonts w:asciiTheme="majorBidi" w:hAnsiTheme="majorBidi" w:cstheme="majorBidi"/>
+        </w:rPr>
+        <w:t>Ce concept peut très bien être appliqué à un site internet. De nombreux sites internet disposent d’une plateforme d’administration pour modifier facilement les contenus. Il est bien évident que l’utilisateur qui va utiliser ce système pour créer des pages ne doit pas modifier la structure complète du site, ni les actions ni l’affichage. Pour qu’il ne modifie que les données, celles-ci doivent alors être isolées.</w:t>
+      </w:r>
+    </w:p>
+    <w:p>
+      <w:pPr>
+        <w:pStyle w:val="NormalWeb"/>
+        <w:shd w:val="clear" w:color="auto" w:fill="FFFFFF"/>
+        <w:spacing w:before="0" w:beforeAutospacing="0" w:after="240" w:afterAutospacing="0" w:line="360" w:lineRule="atLeast"/>
+        <w:ind w:firstLine="708"/>
+        <w:textAlignment w:val="baseline"/>
+        <w:rPr>
+          <w:rFonts w:asciiTheme="majorBidi" w:hAnsiTheme="majorBidi" w:cstheme="majorBidi"/>
+        </w:rPr>
+      </w:pPr>
+      <w:r>
+        <w:rPr>
+          <w:rFonts w:asciiTheme="majorBidi" w:hAnsiTheme="majorBidi" w:cstheme="majorBidi"/>
+        </w:rPr>
+        <w:t>C’est sur ce constat que se base le système MVC. Chaque partie est bien distincte. Les données peuvent provenir d’une source quelconque et la vue peut être conçue par des webdesigners n’ayant pas de connaissance en programmation.</w:t>
+      </w:r>
+    </w:p>
+    <w:p>
+      <w:pPr>
+        <w:pStyle w:val="Titre1"/>
+        <w:shd w:val="clear" w:color="auto" w:fill="FFFFFF"/>
+        <w:spacing w:before="0" w:beforeAutospacing="0" w:after="0" w:afterAutospacing="0"/>
+        <w:jc w:val="center"/>
+        <w:textAlignment w:val="baseline"/>
+        <w:rPr>
+          <w:rFonts w:asciiTheme="majorBidi" w:hAnsiTheme="majorBidi" w:cstheme="majorBidi"/>
+          <w:sz w:val="24"/>
+          <w:szCs w:val="24"/>
+        </w:rPr>
+      </w:pPr>
+      <w:r>
+        <w:rPr>
+          <w:rFonts w:asciiTheme="majorBidi" w:hAnsiTheme="majorBidi" w:cstheme="majorBidi"/>
+          <w:noProof/>
+          <w:sz w:val="24"/>
+          <w:szCs w:val="24"/>
+        </w:rPr>
+        <w:drawing>
+          <wp:inline distT="0" distB="0" distL="0" distR="0">
+            <wp:extent cx="3838575" cy="2009775"/>
+            <wp:effectExtent l="19050" t="0" r="0" b="0"/>
+            <wp:docPr id="1" name="Image 3" descr="C:\Users\ghani\Desktop\Projet PIA\386515.png"/>
+            <wp:cNvGraphicFramePr>
+              <a:graphicFrameLocks xmlns:a="http://schemas.openxmlformats.org/drawingml/2006/main" noChangeAspect="1"/>
+            </wp:cNvGraphicFramePr>
+            <a:graphic xmlns:a="http://schemas.openxmlformats.org/drawingml/2006/main">
+              <a:graphicData uri="http://schemas.openxmlformats.org/drawingml/2006/picture">
+                <pic:pic xmlns:pic="http://schemas.openxmlformats.org/drawingml/2006/picture">
+                  <pic:nvPicPr>
+                    <pic:cNvPr id="0" name="Picture 3" descr="C:\Users\ghani\Desktop\Projet PIA\386515.png"/>
+                    <pic:cNvPicPr>
+                      <a:picLocks noChangeAspect="1" noChangeArrowheads="1"/>
+                    </pic:cNvPicPr>
+                  </pic:nvPicPr>
+                  <pic:blipFill>
+                    <a:blip r:embed="rId24"/>
+                    <a:srcRect/>
+                    <a:stretch>
+                      <a:fillRect/>
+                    </a:stretch>
+                  </pic:blipFill>
+                  <pic:spPr bwMode="auto">
+                    <a:xfrm>
+                      <a:off x="0" y="0"/>
+                      <a:ext cx="3838575" cy="2009775"/>
+                    </a:xfrm>
+                    <a:prstGeom prst="rect">
+                      <a:avLst/>
+                    </a:prstGeom>
+                    <a:noFill/>
+                    <a:ln w="9525">
+                      <a:noFill/>
+                      <a:miter lim="800000"/>
+                      <a:headEnd/>
+                      <a:tailEnd/>
+                    </a:ln>
+                  </pic:spPr>
+                </pic:pic>
+              </a:graphicData>
+            </a:graphic>
+          </wp:inline>
+        </w:drawing>
+      </w:r>
     </w:p>
     <w:p>
       <w:pPr>
@@ -2567,7 +2591,7 @@
         <w:autoSpaceDN w:val="0"/>
         <w:adjustRightInd w:val="0"/>
         <w:spacing w:after="0" w:line="240" w:lineRule="auto"/>
-        <w:ind w:firstLine="708"/>
+        <w:jc w:val="center"/>
         <w:rPr>
           <w:rFonts w:asciiTheme="majorBidi" w:hAnsiTheme="majorBidi" w:cstheme="majorBidi"/>
           <w:sz w:val="24"/>
@@ -2581,6 +2605,100 @@
         <w:autoSpaceDN w:val="0"/>
         <w:adjustRightInd w:val="0"/>
         <w:spacing w:after="0" w:line="240" w:lineRule="auto"/>
+        <w:jc w:val="center"/>
+        <w:rPr>
+          <w:rFonts w:asciiTheme="majorBidi" w:hAnsiTheme="majorBidi" w:cstheme="majorBidi"/>
+          <w:sz w:val="24"/>
+          <w:szCs w:val="24"/>
+        </w:rPr>
+      </w:pPr>
+      <w:r>
+        <w:rPr>
+          <w:rFonts w:asciiTheme="majorBidi" w:hAnsiTheme="majorBidi" w:cstheme="majorBidi"/>
+          <w:sz w:val="24"/>
+          <w:szCs w:val="24"/>
+        </w:rPr>
+        <w:t>Figure 1.3 s</w:t>
+      </w:r>
+      <w:r>
+        <w:rPr>
+          <w:rFonts w:asciiTheme="majorBidi" w:hAnsiTheme="majorBidi" w:cstheme="majorBidi"/>
+          <w:sz w:val="24"/>
+          <w:szCs w:val="24"/>
+        </w:rPr>
+        <w:t>chéma de l’architecture MVC</w:t>
+      </w:r>
+    </w:p>
+    <w:p>
+      <w:pPr>
+        <w:autoSpaceDE w:val="0"/>
+        <w:autoSpaceDN w:val="0"/>
+        <w:adjustRightInd w:val="0"/>
+        <w:spacing w:after="0" w:line="240" w:lineRule="auto"/>
+        <w:jc w:val="center"/>
+        <w:rPr>
+          <w:rFonts w:asciiTheme="majorBidi" w:hAnsiTheme="majorBidi" w:cstheme="majorBidi"/>
+          <w:b/>
+          <w:bCs/>
+          <w:sz w:val="28"/>
+          <w:szCs w:val="28"/>
+        </w:rPr>
+      </w:pPr>
+    </w:p>
+    <w:p>
+      <w:pPr>
+        <w:autoSpaceDE w:val="0"/>
+        <w:autoSpaceDN w:val="0"/>
+        <w:adjustRightInd w:val="0"/>
+        <w:spacing w:after="0" w:line="240" w:lineRule="auto"/>
+        <w:rPr>
+          <w:rFonts w:asciiTheme="majorBidi" w:hAnsiTheme="majorBidi" w:cstheme="majorBidi"/>
+          <w:b/>
+          <w:bCs/>
+          <w:sz w:val="28"/>
+          <w:szCs w:val="28"/>
+        </w:rPr>
+      </w:pPr>
+      <w:r>
+        <w:rPr>
+          <w:rFonts w:asciiTheme="majorBidi" w:hAnsiTheme="majorBidi" w:cstheme="majorBidi"/>
+          <w:b/>
+          <w:bCs/>
+          <w:sz w:val="28"/>
+          <w:szCs w:val="28"/>
+        </w:rPr>
+        <w:t>1.8</w:t>
+      </w:r>
+      <w:r>
+        <w:rPr>
+          <w:rFonts w:asciiTheme="majorBidi" w:hAnsiTheme="majorBidi" w:cstheme="majorBidi"/>
+          <w:b/>
+          <w:bCs/>
+          <w:sz w:val="28"/>
+          <w:szCs w:val="28"/>
+        </w:rPr>
+        <w:t xml:space="preserve"> Conclusion</w:t>
+      </w:r>
+    </w:p>
+    <w:p>
+      <w:pPr>
+        <w:autoSpaceDE w:val="0"/>
+        <w:autoSpaceDN w:val="0"/>
+        <w:adjustRightInd w:val="0"/>
+        <w:spacing w:after="0" w:line="240" w:lineRule="auto"/>
+        <w:rPr>
+          <w:rFonts w:asciiTheme="majorBidi" w:hAnsiTheme="majorBidi" w:cstheme="majorBidi"/>
+          <w:sz w:val="24"/>
+          <w:szCs w:val="24"/>
+        </w:rPr>
+      </w:pPr>
+    </w:p>
+    <w:p>
+      <w:pPr>
+        <w:autoSpaceDE w:val="0"/>
+        <w:autoSpaceDN w:val="0"/>
+        <w:adjustRightInd w:val="0"/>
+        <w:spacing w:after="0" w:line="240" w:lineRule="auto"/>
         <w:ind w:firstLine="708"/>
         <w:rPr>
           <w:rFonts w:asciiTheme="majorBidi" w:hAnsiTheme="majorBidi" w:cstheme="majorBidi"/>
@@ -2588,139 +2706,159 @@
           <w:szCs w:val="24"/>
         </w:rPr>
       </w:pPr>
-    </w:p>
-    <w:p>
-      <w:pPr>
-        <w:rPr>
-          <w:rFonts w:asciiTheme="majorBidi" w:hAnsiTheme="majorBidi" w:cstheme="majorBidi"/>
-          <w:b/>
-          <w:bCs/>
-          <w:sz w:val="24"/>
-          <w:szCs w:val="24"/>
-        </w:rPr>
-      </w:pPr>
-    </w:p>
-    <w:p>
-      <w:pPr>
-        <w:rPr>
-          <w:rFonts w:asciiTheme="majorBidi" w:hAnsiTheme="majorBidi" w:cstheme="majorBidi"/>
-          <w:b/>
-          <w:bCs/>
-          <w:sz w:val="24"/>
-          <w:szCs w:val="24"/>
-        </w:rPr>
-      </w:pPr>
-    </w:p>
-    <w:p>
-      <w:pPr>
-        <w:rPr>
-          <w:rFonts w:asciiTheme="majorBidi" w:hAnsiTheme="majorBidi" w:cstheme="majorBidi"/>
-          <w:b/>
-          <w:bCs/>
-          <w:sz w:val="24"/>
-          <w:szCs w:val="24"/>
-        </w:rPr>
-      </w:pPr>
-    </w:p>
-    <w:p>
-      <w:pPr>
-        <w:rPr>
-          <w:rFonts w:asciiTheme="majorBidi" w:hAnsiTheme="majorBidi" w:cstheme="majorBidi"/>
-          <w:b/>
-          <w:bCs/>
-          <w:sz w:val="24"/>
-          <w:szCs w:val="24"/>
-        </w:rPr>
-      </w:pPr>
-    </w:p>
-    <w:p>
-      <w:pPr>
-        <w:rPr>
-          <w:rFonts w:asciiTheme="majorBidi" w:hAnsiTheme="majorBidi" w:cstheme="majorBidi"/>
-          <w:b/>
-          <w:bCs/>
-          <w:sz w:val="24"/>
-          <w:szCs w:val="24"/>
-        </w:rPr>
-      </w:pPr>
-    </w:p>
-    <w:p>
-      <w:pPr>
-        <w:rPr>
-          <w:rFonts w:asciiTheme="majorBidi" w:hAnsiTheme="majorBidi" w:cstheme="majorBidi"/>
-          <w:b/>
-          <w:bCs/>
-          <w:sz w:val="24"/>
-          <w:szCs w:val="24"/>
-        </w:rPr>
-      </w:pPr>
-    </w:p>
-    <w:p>
-      <w:pPr>
-        <w:rPr>
-          <w:rFonts w:asciiTheme="majorBidi" w:hAnsiTheme="majorBidi" w:cstheme="majorBidi"/>
-          <w:b/>
-          <w:bCs/>
-          <w:sz w:val="24"/>
-          <w:szCs w:val="24"/>
-        </w:rPr>
-      </w:pPr>
-    </w:p>
-    <w:p>
-      <w:pPr>
-        <w:rPr>
-          <w:rFonts w:asciiTheme="majorBidi" w:hAnsiTheme="majorBidi" w:cstheme="majorBidi"/>
-          <w:b/>
-          <w:bCs/>
-          <w:sz w:val="24"/>
-          <w:szCs w:val="24"/>
-        </w:rPr>
-      </w:pPr>
-    </w:p>
-    <w:p>
-      <w:pPr>
-        <w:rPr>
-          <w:rFonts w:asciiTheme="majorBidi" w:hAnsiTheme="majorBidi" w:cstheme="majorBidi"/>
-          <w:b/>
-          <w:bCs/>
-          <w:sz w:val="24"/>
-          <w:szCs w:val="24"/>
-        </w:rPr>
-      </w:pPr>
-    </w:p>
-    <w:p>
-      <w:pPr>
-        <w:rPr>
-          <w:rFonts w:asciiTheme="majorBidi" w:hAnsiTheme="majorBidi" w:cstheme="majorBidi"/>
-          <w:sz w:val="24"/>
-          <w:szCs w:val="24"/>
-        </w:rPr>
-      </w:pPr>
-      <w:r>
-        <w:rPr>
-          <w:rFonts w:asciiTheme="majorBidi" w:hAnsiTheme="majorBidi" w:cstheme="majorBidi"/>
-          <w:b/>
-          <w:bCs/>
-          <w:sz w:val="24"/>
-          <w:szCs w:val="24"/>
-        </w:rPr>
-        <w:t xml:space="preserve">[1] : </w:t>
-      </w:r>
-      <w:r>
-        <w:rPr>
-          <w:rFonts w:asciiTheme="majorBidi" w:hAnsiTheme="majorBidi" w:cstheme="majorBidi"/>
-          <w:b/>
-          <w:bCs/>
-          <w:sz w:val="24"/>
-          <w:szCs w:val="24"/>
-        </w:rPr>
-        <w:t>https://fr.wikipedia.org/wiki/Vente</w:t>
-      </w:r>
-    </w:p>
-    <w:p>
-      <w:pPr>
-        <w:rPr>
-          <w:rFonts w:asciiTheme="majorBidi" w:hAnsiTheme="majorBidi" w:cstheme="majorBidi"/>
+      <w:r>
+        <w:rPr>
+          <w:rFonts w:asciiTheme="majorBidi" w:hAnsiTheme="majorBidi" w:cstheme="majorBidi"/>
+          <w:sz w:val="24"/>
+          <w:szCs w:val="24"/>
+        </w:rPr>
+        <w:t>Ce chapitre présente la</w:t>
+      </w:r>
+      <w:r>
+        <w:rPr>
+          <w:rFonts w:asciiTheme="majorBidi" w:hAnsiTheme="majorBidi" w:cstheme="majorBidi"/>
+          <w:sz w:val="24"/>
+          <w:szCs w:val="24"/>
+        </w:rPr>
+        <w:t xml:space="preserve"> structure de l’application web de MARSPH</w:t>
+      </w:r>
+      <w:r>
+        <w:rPr>
+          <w:rFonts w:asciiTheme="majorBidi" w:hAnsiTheme="majorBidi" w:cstheme="majorBidi"/>
+          <w:sz w:val="24"/>
+          <w:szCs w:val="24"/>
+        </w:rPr>
+        <w:t>ONIA</w:t>
+      </w:r>
+      <w:r>
+        <w:rPr>
+          <w:rFonts w:asciiTheme="majorBidi" w:hAnsiTheme="majorBidi" w:cstheme="majorBidi"/>
+          <w:sz w:val="24"/>
+          <w:szCs w:val="24"/>
+        </w:rPr>
+        <w:t xml:space="preserve"> durant lequel nous </w:t>
+      </w:r>
+      <w:r>
+        <w:rPr>
+          <w:rFonts w:asciiTheme="majorBidi" w:hAnsiTheme="majorBidi" w:cstheme="majorBidi"/>
+          <w:sz w:val="24"/>
+          <w:szCs w:val="24"/>
+        </w:rPr>
+        <w:t>avons dévoilé</w:t>
+      </w:r>
+      <w:r>
+        <w:rPr>
+          <w:rFonts w:asciiTheme="majorBidi" w:hAnsiTheme="majorBidi" w:cstheme="majorBidi"/>
+          <w:sz w:val="24"/>
+          <w:szCs w:val="24"/>
+        </w:rPr>
+        <w:t xml:space="preserve"> le cadre général du travail, la structure ainsi que son organigramme. Le </w:t>
+      </w:r>
+      <w:r>
+        <w:rPr>
+          <w:rFonts w:asciiTheme="majorBidi" w:hAnsiTheme="majorBidi" w:cstheme="majorBidi"/>
+          <w:sz w:val="24"/>
+          <w:szCs w:val="24"/>
+        </w:rPr>
+        <w:t>chapitre suivant</w:t>
+      </w:r>
+      <w:r>
+        <w:rPr>
+          <w:rFonts w:asciiTheme="majorBidi" w:hAnsiTheme="majorBidi" w:cstheme="majorBidi"/>
+          <w:sz w:val="24"/>
+          <w:szCs w:val="24"/>
+        </w:rPr>
+        <w:t xml:space="preserve"> sera consacré à étude de l'existant et la spécification de</w:t>
+      </w:r>
+      <w:r>
+        <w:rPr>
+          <w:rFonts w:asciiTheme="majorBidi" w:hAnsiTheme="majorBidi" w:cstheme="majorBidi"/>
+          <w:sz w:val="24"/>
+          <w:szCs w:val="24"/>
+        </w:rPr>
+        <w:t>s besoins de notre projet</w:t>
+      </w:r>
+      <w:r>
+        <w:rPr>
+          <w:rFonts w:asciiTheme="majorBidi" w:hAnsiTheme="majorBidi" w:cstheme="majorBidi"/>
+          <w:sz w:val="24"/>
+          <w:szCs w:val="24"/>
+        </w:rPr>
+        <w:t>.</w:t>
+      </w:r>
+    </w:p>
+    <w:p>
+      <w:pPr>
+        <w:autoSpaceDE w:val="0"/>
+        <w:autoSpaceDN w:val="0"/>
+        <w:adjustRightInd w:val="0"/>
+        <w:spacing w:after="0" w:line="240" w:lineRule="auto"/>
+        <w:ind w:firstLine="708"/>
+        <w:rPr>
+          <w:rFonts w:asciiTheme="majorBidi" w:hAnsiTheme="majorBidi" w:cstheme="majorBidi"/>
+          <w:sz w:val="24"/>
+          <w:szCs w:val="24"/>
+        </w:rPr>
+      </w:pPr>
+    </w:p>
+    <w:p>
+      <w:pPr>
+        <w:autoSpaceDE w:val="0"/>
+        <w:autoSpaceDN w:val="0"/>
+        <w:adjustRightInd w:val="0"/>
+        <w:spacing w:after="0" w:line="240" w:lineRule="auto"/>
+        <w:ind w:firstLine="708"/>
+        <w:rPr>
+          <w:rFonts w:asciiTheme="majorBidi" w:hAnsiTheme="majorBidi" w:cstheme="majorBidi"/>
+          <w:sz w:val="24"/>
+          <w:szCs w:val="24"/>
+        </w:rPr>
+      </w:pPr>
+      <w:bookmarkStart w:id="0" w:name="_GoBack"/>
+      <w:bookmarkEnd w:id="0"/>
+    </w:p>
+    <w:p>
+      <w:pPr>
+        <w:autoSpaceDE w:val="0"/>
+        <w:autoSpaceDN w:val="0"/>
+        <w:adjustRightInd w:val="0"/>
+        <w:spacing w:after="0" w:line="240" w:lineRule="auto"/>
+        <w:ind w:firstLine="708"/>
+        <w:rPr>
+          <w:rFonts w:asciiTheme="majorBidi" w:hAnsiTheme="majorBidi" w:cstheme="majorBidi"/>
+          <w:sz w:val="24"/>
+          <w:szCs w:val="24"/>
+        </w:rPr>
+      </w:pPr>
+    </w:p>
+    <w:p>
+      <w:pPr>
+        <w:rPr>
+          <w:rFonts w:asciiTheme="majorBidi" w:hAnsiTheme="majorBidi" w:cstheme="majorBidi"/>
+          <w:b/>
+          <w:bCs/>
+          <w:sz w:val="24"/>
+          <w:szCs w:val="24"/>
+        </w:rPr>
+      </w:pPr>
+    </w:p>
+    <w:p>
+      <w:pPr>
+        <w:rPr>
+          <w:rFonts w:asciiTheme="majorBidi" w:hAnsiTheme="majorBidi" w:cstheme="majorBidi"/>
+          <w:b/>
+          <w:bCs/>
+          <w:sz w:val="24"/>
+          <w:szCs w:val="24"/>
+        </w:rPr>
+      </w:pPr>
+    </w:p>
+    <w:p>
+      <w:pPr>
+        <w:rPr>
+          <w:rFonts w:asciiTheme="majorBidi" w:hAnsiTheme="majorBidi" w:cstheme="majorBidi"/>
+          <w:b/>
+          <w:bCs/>
           <w:sz w:val="24"/>
           <w:szCs w:val="24"/>
         </w:rPr>
@@ -2736,8 +2874,8 @@
       </w:pPr>
     </w:p>
     <w:sectPr>
-      <w:headerReference w:type="default" r:id="rId16"/>
-      <w:footerReference w:type="default" r:id="rId17"/>
+      <w:headerReference w:type="default" r:id="rId25"/>
+      <w:footerReference w:type="default" r:id="rId26"/>
       <w:pgSz w:w="11906" w:h="16838"/>
       <w:pgMar w:top="1417" w:right="1417" w:bottom="1417" w:left="1417" w:header="708" w:footer="708" w:gutter="0"/>
       <w:cols w:space="708"/>
@@ -2811,14 +2949,27 @@
           <w:pStyle w:val="Pieddepage"/>
           <w:jc w:val="center"/>
         </w:pPr>
-        <w:fldSimple w:instr=" PAGE    \* MERGEFORMAT ">
-          <w:r>
-            <w:rPr>
-              <w:noProof/>
-            </w:rPr>
-            <w:t>1</w:t>
-          </w:r>
-        </w:fldSimple>
+        <w:r>
+          <w:fldChar w:fldCharType="begin"/>
+        </w:r>
+        <w:r>
+          <w:instrText xml:space="preserve"> PAGE    \* MERGEFORMAT </w:instrText>
+        </w:r>
+        <w:r>
+          <w:fldChar w:fldCharType="separate"/>
+        </w:r>
+        <w:r>
+          <w:rPr>
+            <w:noProof/>
+          </w:rPr>
+          <w:t>1</w:t>
+        </w:r>
+        <w:r>
+          <w:rPr>
+            <w:noProof/>
+          </w:rPr>
+          <w:fldChar w:fldCharType="end"/>
+        </w:r>
       </w:p>
     </w:sdtContent>
   </w:sdt>
@@ -2874,7 +3025,27 @@
         <w:sz w:val="32"/>
         <w:szCs w:val="32"/>
       </w:rPr>
-      <w:t xml:space="preserve">CHAPITRE 1                                                                 </w:t>
+      <w:t>CHAPITRE I</w:t>
+    </w:r>
+    <w:r>
+      <w:rPr>
+        <w:rFonts w:asciiTheme="majorHAnsi" w:eastAsiaTheme="majorEastAsia" w:hAnsiTheme="majorHAnsi" w:cstheme="majorBidi"/>
+        <w:b/>
+        <w:bCs/>
+        <w:sz w:val="32"/>
+        <w:szCs w:val="32"/>
+      </w:rPr>
+      <w:tab/>
+    </w:r>
+    <w:r>
+      <w:rPr>
+        <w:rFonts w:asciiTheme="majorHAnsi" w:eastAsiaTheme="majorEastAsia" w:hAnsiTheme="majorHAnsi" w:cstheme="majorBidi"/>
+        <w:b/>
+        <w:bCs/>
+        <w:sz w:val="32"/>
+        <w:szCs w:val="32"/>
+      </w:rPr>
+      <w:tab/>
     </w:r>
     <w:r>
       <w:rPr>
@@ -3005,6 +3176,155 @@
     </w:lvl>
   </w:abstractNum>
   <w:abstractNum w:abstractNumId="1">
+    <w:nsid w:val="06A052A6"/>
+    <w:multiLevelType w:val="multilevel"/>
+    <w:tmpl w:val="FB00D1FC"/>
+    <w:lvl w:ilvl="0">
+      <w:start w:val="1"/>
+      <w:numFmt w:val="bullet"/>
+      <w:lvlText w:val=""/>
+      <w:lvlJc w:val="left"/>
+      <w:pPr>
+        <w:tabs>
+          <w:tab w:val="num" w:pos="720"/>
+        </w:tabs>
+        <w:ind w:left="720" w:hanging="360"/>
+      </w:pPr>
+      <w:rPr>
+        <w:rFonts w:ascii="Symbol" w:hAnsi="Symbol" w:hint="default"/>
+        <w:sz w:val="20"/>
+      </w:rPr>
+    </w:lvl>
+    <w:lvl w:ilvl="1" w:tentative="1">
+      <w:start w:val="1"/>
+      <w:numFmt w:val="bullet"/>
+      <w:lvlText w:val="o"/>
+      <w:lvlJc w:val="left"/>
+      <w:pPr>
+        <w:tabs>
+          <w:tab w:val="num" w:pos="1440"/>
+        </w:tabs>
+        <w:ind w:left="1440" w:hanging="360"/>
+      </w:pPr>
+      <w:rPr>
+        <w:rFonts w:ascii="Courier New" w:hAnsi="Courier New" w:hint="default"/>
+        <w:sz w:val="20"/>
+      </w:rPr>
+    </w:lvl>
+    <w:lvl w:ilvl="2" w:tentative="1">
+      <w:start w:val="1"/>
+      <w:numFmt w:val="bullet"/>
+      <w:lvlText w:val=""/>
+      <w:lvlJc w:val="left"/>
+      <w:pPr>
+        <w:tabs>
+          <w:tab w:val="num" w:pos="2160"/>
+        </w:tabs>
+        <w:ind w:left="2160" w:hanging="360"/>
+      </w:pPr>
+      <w:rPr>
+        <w:rFonts w:ascii="Wingdings" w:hAnsi="Wingdings" w:hint="default"/>
+        <w:sz w:val="20"/>
+      </w:rPr>
+    </w:lvl>
+    <w:lvl w:ilvl="3" w:tentative="1">
+      <w:start w:val="1"/>
+      <w:numFmt w:val="bullet"/>
+      <w:lvlText w:val=""/>
+      <w:lvlJc w:val="left"/>
+      <w:pPr>
+        <w:tabs>
+          <w:tab w:val="num" w:pos="2880"/>
+        </w:tabs>
+        <w:ind w:left="2880" w:hanging="360"/>
+      </w:pPr>
+      <w:rPr>
+        <w:rFonts w:ascii="Wingdings" w:hAnsi="Wingdings" w:hint="default"/>
+        <w:sz w:val="20"/>
+      </w:rPr>
+    </w:lvl>
+    <w:lvl w:ilvl="4" w:tentative="1">
+      <w:start w:val="1"/>
+      <w:numFmt w:val="bullet"/>
+      <w:lvlText w:val=""/>
+      <w:lvlJc w:val="left"/>
+      <w:pPr>
+        <w:tabs>
+          <w:tab w:val="num" w:pos="3600"/>
+        </w:tabs>
+        <w:ind w:left="3600" w:hanging="360"/>
+      </w:pPr>
+      <w:rPr>
+        <w:rFonts w:ascii="Wingdings" w:hAnsi="Wingdings" w:hint="default"/>
+        <w:sz w:val="20"/>
+      </w:rPr>
+    </w:lvl>
+    <w:lvl w:ilvl="5" w:tentative="1">
+      <w:start w:val="1"/>
+      <w:numFmt w:val="bullet"/>
+      <w:lvlText w:val=""/>
+      <w:lvlJc w:val="left"/>
+      <w:pPr>
+        <w:tabs>
+          <w:tab w:val="num" w:pos="4320"/>
+        </w:tabs>
+        <w:ind w:left="4320" w:hanging="360"/>
+      </w:pPr>
+      <w:rPr>
+        <w:rFonts w:ascii="Wingdings" w:hAnsi="Wingdings" w:hint="default"/>
+        <w:sz w:val="20"/>
+      </w:rPr>
+    </w:lvl>
+    <w:lvl w:ilvl="6" w:tentative="1">
+      <w:start w:val="1"/>
+      <w:numFmt w:val="bullet"/>
+      <w:lvlText w:val=""/>
+      <w:lvlJc w:val="left"/>
+      <w:pPr>
+        <w:tabs>
+          <w:tab w:val="num" w:pos="5040"/>
+        </w:tabs>
+        <w:ind w:left="5040" w:hanging="360"/>
+      </w:pPr>
+      <w:rPr>
+        <w:rFonts w:ascii="Wingdings" w:hAnsi="Wingdings" w:hint="default"/>
+        <w:sz w:val="20"/>
+      </w:rPr>
+    </w:lvl>
+    <w:lvl w:ilvl="7" w:tentative="1">
+      <w:start w:val="1"/>
+      <w:numFmt w:val="bullet"/>
+      <w:lvlText w:val=""/>
+      <w:lvlJc w:val="left"/>
+      <w:pPr>
+        <w:tabs>
+          <w:tab w:val="num" w:pos="5760"/>
+        </w:tabs>
+        <w:ind w:left="5760" w:hanging="360"/>
+      </w:pPr>
+      <w:rPr>
+        <w:rFonts w:ascii="Wingdings" w:hAnsi="Wingdings" w:hint="default"/>
+        <w:sz w:val="20"/>
+      </w:rPr>
+    </w:lvl>
+    <w:lvl w:ilvl="8" w:tentative="1">
+      <w:start w:val="1"/>
+      <w:numFmt w:val="bullet"/>
+      <w:lvlText w:val=""/>
+      <w:lvlJc w:val="left"/>
+      <w:pPr>
+        <w:tabs>
+          <w:tab w:val="num" w:pos="6480"/>
+        </w:tabs>
+        <w:ind w:left="6480" w:hanging="360"/>
+      </w:pPr>
+      <w:rPr>
+        <w:rFonts w:ascii="Wingdings" w:hAnsi="Wingdings" w:hint="default"/>
+        <w:sz w:val="20"/>
+      </w:rPr>
+    </w:lvl>
+  </w:abstractNum>
+  <w:abstractNum w:abstractNumId="2">
     <w:nsid w:val="08A54358"/>
     <w:multiLevelType w:val="hybridMultilevel"/>
     <w:tmpl w:val="82E63C74"/>
@@ -3117,7 +3437,7 @@
       </w:rPr>
     </w:lvl>
   </w:abstractNum>
-  <w:abstractNum w:abstractNumId="2">
+  <w:abstractNum w:abstractNumId="3">
     <w:nsid w:val="0D565EF0"/>
     <w:multiLevelType w:val="hybridMultilevel"/>
     <w:tmpl w:val="B2E6D564"/>
@@ -3229,7 +3549,7 @@
       </w:rPr>
     </w:lvl>
   </w:abstractNum>
-  <w:abstractNum w:abstractNumId="3">
+  <w:abstractNum w:abstractNumId="4">
     <w:nsid w:val="121E42DB"/>
     <w:multiLevelType w:val="hybridMultilevel"/>
     <w:tmpl w:val="3B4A03DA"/>
@@ -3342,7 +3662,120 @@
       </w:rPr>
     </w:lvl>
   </w:abstractNum>
-  <w:abstractNum w:abstractNumId="4">
+  <w:abstractNum w:abstractNumId="5">
+    <w:nsid w:val="1BE66EAE"/>
+    <w:multiLevelType w:val="multilevel"/>
+    <w:tmpl w:val="B0F2C890"/>
+    <w:lvl w:ilvl="0">
+      <w:start w:val="1"/>
+      <w:numFmt w:val="decimal"/>
+      <w:lvlText w:val="%1."/>
+      <w:lvlJc w:val="left"/>
+      <w:pPr>
+        <w:tabs>
+          <w:tab w:val="num" w:pos="720"/>
+        </w:tabs>
+        <w:ind w:left="720" w:hanging="360"/>
+      </w:pPr>
+    </w:lvl>
+    <w:lvl w:ilvl="1" w:tentative="1">
+      <w:start w:val="1"/>
+      <w:numFmt w:val="decimal"/>
+      <w:lvlText w:val="%2."/>
+      <w:lvlJc w:val="left"/>
+      <w:pPr>
+        <w:tabs>
+          <w:tab w:val="num" w:pos="1440"/>
+        </w:tabs>
+        <w:ind w:left="1440" w:hanging="360"/>
+      </w:pPr>
+    </w:lvl>
+    <w:lvl w:ilvl="2" w:tentative="1">
+      <w:start w:val="1"/>
+      <w:numFmt w:val="decimal"/>
+      <w:lvlText w:val="%3."/>
+      <w:lvlJc w:val="left"/>
+      <w:pPr>
+        <w:tabs>
+          <w:tab w:val="num" w:pos="2160"/>
+        </w:tabs>
+        <w:ind w:left="2160" w:hanging="360"/>
+      </w:pPr>
+    </w:lvl>
+    <w:lvl w:ilvl="3" w:tentative="1">
+      <w:start w:val="1"/>
+      <w:numFmt w:val="decimal"/>
+      <w:lvlText w:val="%4."/>
+      <w:lvlJc w:val="left"/>
+      <w:pPr>
+        <w:tabs>
+          <w:tab w:val="num" w:pos="2880"/>
+        </w:tabs>
+        <w:ind w:left="2880" w:hanging="360"/>
+      </w:pPr>
+    </w:lvl>
+    <w:lvl w:ilvl="4" w:tentative="1">
+      <w:start w:val="1"/>
+      <w:numFmt w:val="decimal"/>
+      <w:lvlText w:val="%5."/>
+      <w:lvlJc w:val="left"/>
+      <w:pPr>
+        <w:tabs>
+          <w:tab w:val="num" w:pos="3600"/>
+        </w:tabs>
+        <w:ind w:left="3600" w:hanging="360"/>
+      </w:pPr>
+    </w:lvl>
+    <w:lvl w:ilvl="5" w:tentative="1">
+      <w:start w:val="1"/>
+      <w:numFmt w:val="decimal"/>
+      <w:lvlText w:val="%6."/>
+      <w:lvlJc w:val="left"/>
+      <w:pPr>
+        <w:tabs>
+          <w:tab w:val="num" w:pos="4320"/>
+        </w:tabs>
+        <w:ind w:left="4320" w:hanging="360"/>
+      </w:pPr>
+    </w:lvl>
+    <w:lvl w:ilvl="6" w:tentative="1">
+      <w:start w:val="1"/>
+      <w:numFmt w:val="decimal"/>
+      <w:lvlText w:val="%7."/>
+      <w:lvlJc w:val="left"/>
+      <w:pPr>
+        <w:tabs>
+          <w:tab w:val="num" w:pos="5040"/>
+        </w:tabs>
+        <w:ind w:left="5040" w:hanging="360"/>
+      </w:pPr>
+    </w:lvl>
+    <w:lvl w:ilvl="7" w:tentative="1">
+      <w:start w:val="1"/>
+      <w:numFmt w:val="decimal"/>
+      <w:lvlText w:val="%8."/>
+      <w:lvlJc w:val="left"/>
+      <w:pPr>
+        <w:tabs>
+          <w:tab w:val="num" w:pos="5760"/>
+        </w:tabs>
+        <w:ind w:left="5760" w:hanging="360"/>
+      </w:pPr>
+    </w:lvl>
+    <w:lvl w:ilvl="8" w:tentative="1">
+      <w:start w:val="1"/>
+      <w:numFmt w:val="decimal"/>
+      <w:lvlText w:val="%9."/>
+      <w:lvlJc w:val="left"/>
+      <w:pPr>
+        <w:tabs>
+          <w:tab w:val="num" w:pos="6480"/>
+        </w:tabs>
+        <w:ind w:left="6480" w:hanging="360"/>
+      </w:pPr>
+    </w:lvl>
+  </w:abstractNum>
+  <w:abstractNum w:abstractNumId="6">
     <w:nsid w:val="2B9F3E09"/>
     <w:multiLevelType w:val="multilevel"/>
     <w:tmpl w:val="040C0021"/>
@@ -3455,7 +3888,7 @@
       </w:rPr>
     </w:lvl>
   </w:abstractNum>
-  <w:abstractNum w:abstractNumId="5">
+  <w:abstractNum w:abstractNumId="7">
     <w:nsid w:val="2D137DB8"/>
     <w:multiLevelType w:val="hybridMultilevel"/>
     <w:tmpl w:val="8DA69C92"/>
@@ -3568,7 +4001,7 @@
       </w:rPr>
     </w:lvl>
   </w:abstractNum>
-  <w:abstractNum w:abstractNumId="6">
+  <w:abstractNum w:abstractNumId="8">
     <w:nsid w:val="4B123F8B"/>
     <w:multiLevelType w:val="hybridMultilevel"/>
     <w:tmpl w:val="6D68BFFE"/>
@@ -3680,7 +4113,156 @@
       </w:rPr>
     </w:lvl>
   </w:abstractNum>
-  <w:abstractNum w:abstractNumId="7">
+  <w:abstractNum w:abstractNumId="9">
+    <w:nsid w:val="51945347"/>
+    <w:multiLevelType w:val="multilevel"/>
+    <w:tmpl w:val="36604AA0"/>
+    <w:lvl w:ilvl="0">
+      <w:start w:val="1"/>
+      <w:numFmt w:val="bullet"/>
+      <w:lvlText w:val=""/>
+      <w:lvlJc w:val="left"/>
+      <w:pPr>
+        <w:tabs>
+          <w:tab w:val="num" w:pos="720"/>
+        </w:tabs>
+        <w:ind w:left="720" w:hanging="360"/>
+      </w:pPr>
+      <w:rPr>
+        <w:rFonts w:ascii="Symbol" w:hAnsi="Symbol" w:hint="default"/>
+        <w:sz w:val="20"/>
+      </w:rPr>
+    </w:lvl>
+    <w:lvl w:ilvl="1" w:tentative="1">
+      <w:start w:val="1"/>
+      <w:numFmt w:val="bullet"/>
+      <w:lvlText w:val="o"/>
+      <w:lvlJc w:val="left"/>
+      <w:pPr>
+        <w:tabs>
+          <w:tab w:val="num" w:pos="1440"/>
+        </w:tabs>
+        <w:ind w:left="1440" w:hanging="360"/>
+      </w:pPr>
+      <w:rPr>
+        <w:rFonts w:ascii="Courier New" w:hAnsi="Courier New" w:hint="default"/>
+        <w:sz w:val="20"/>
+      </w:rPr>
+    </w:lvl>
+    <w:lvl w:ilvl="2" w:tentative="1">
+      <w:start w:val="1"/>
+      <w:numFmt w:val="bullet"/>
+      <w:lvlText w:val=""/>
+      <w:lvlJc w:val="left"/>
+      <w:pPr>
+        <w:tabs>
+          <w:tab w:val="num" w:pos="2160"/>
+        </w:tabs>
+        <w:ind w:left="2160" w:hanging="360"/>
+      </w:pPr>
+      <w:rPr>
+        <w:rFonts w:ascii="Wingdings" w:hAnsi="Wingdings" w:hint="default"/>
+        <w:sz w:val="20"/>
+      </w:rPr>
+    </w:lvl>
+    <w:lvl w:ilvl="3" w:tentative="1">
+      <w:start w:val="1"/>
+      <w:numFmt w:val="bullet"/>
+      <w:lvlText w:val=""/>
+      <w:lvlJc w:val="left"/>
+      <w:pPr>
+        <w:tabs>
+          <w:tab w:val="num" w:pos="2880"/>
+        </w:tabs>
+        <w:ind w:left="2880" w:hanging="360"/>
+      </w:pPr>
+      <w:rPr>
+        <w:rFonts w:ascii="Wingdings" w:hAnsi="Wingdings" w:hint="default"/>
+        <w:sz w:val="20"/>
+      </w:rPr>
+    </w:lvl>
+    <w:lvl w:ilvl="4" w:tentative="1">
+      <w:start w:val="1"/>
+      <w:numFmt w:val="bullet"/>
+      <w:lvlText w:val=""/>
+      <w:lvlJc w:val="left"/>
+      <w:pPr>
+        <w:tabs>
+          <w:tab w:val="num" w:pos="3600"/>
+        </w:tabs>
+        <w:ind w:left="3600" w:hanging="360"/>
+      </w:pPr>
+      <w:rPr>
+        <w:rFonts w:ascii="Wingdings" w:hAnsi="Wingdings" w:hint="default"/>
+        <w:sz w:val="20"/>
+      </w:rPr>
+    </w:lvl>
+    <w:lvl w:ilvl="5" w:tentative="1">
+      <w:start w:val="1"/>
+      <w:numFmt w:val="bullet"/>
+      <w:lvlText w:val=""/>
+      <w:lvlJc w:val="left"/>
+      <w:pPr>
+        <w:tabs>
+          <w:tab w:val="num" w:pos="4320"/>
+        </w:tabs>
+        <w:ind w:left="4320" w:hanging="360"/>
+      </w:pPr>
+      <w:rPr>
+        <w:rFonts w:ascii="Wingdings" w:hAnsi="Wingdings" w:hint="default"/>
+        <w:sz w:val="20"/>
+      </w:rPr>
+    </w:lvl>
+    <w:lvl w:ilvl="6" w:tentative="1">
+      <w:start w:val="1"/>
+      <w:numFmt w:val="bullet"/>
+      <w:lvlText w:val=""/>
+      <w:lvlJc w:val="left"/>
+      <w:pPr>
+        <w:tabs>
+          <w:tab w:val="num" w:pos="5040"/>
+        </w:tabs>
+        <w:ind w:left="5040" w:hanging="360"/>
+      </w:pPr>
+      <w:rPr>
+        <w:rFonts w:ascii="Wingdings" w:hAnsi="Wingdings" w:hint="default"/>
+        <w:sz w:val="20"/>
+      </w:rPr>
+    </w:lvl>
+    <w:lvl w:ilvl="7" w:tentative="1">
+      <w:start w:val="1"/>
+      <w:numFmt w:val="bullet"/>
+      <w:lvlText w:val=""/>
+      <w:lvlJc w:val="left"/>
+      <w:pPr>
+        <w:tabs>
+          <w:tab w:val="num" w:pos="5760"/>
+        </w:tabs>
+        <w:ind w:left="5760" w:hanging="360"/>
+      </w:pPr>
+      <w:rPr>
+        <w:rFonts w:ascii="Wingdings" w:hAnsi="Wingdings" w:hint="default"/>
+        <w:sz w:val="20"/>
+      </w:rPr>
+    </w:lvl>
+    <w:lvl w:ilvl="8" w:tentative="1">
+      <w:start w:val="1"/>
+      <w:numFmt w:val="bullet"/>
+      <w:lvlText w:val=""/>
+      <w:lvlJc w:val="left"/>
+      <w:pPr>
+        <w:tabs>
+          <w:tab w:val="num" w:pos="6480"/>
+        </w:tabs>
+        <w:ind w:left="6480" w:hanging="360"/>
+      </w:pPr>
+      <w:rPr>
+        <w:rFonts w:ascii="Wingdings" w:hAnsi="Wingdings" w:hint="default"/>
+        <w:sz w:val="20"/>
+      </w:rPr>
+    </w:lvl>
+  </w:abstractNum>
+  <w:abstractNum w:abstractNumId="10">
     <w:nsid w:val="529B521C"/>
     <w:multiLevelType w:val="hybridMultilevel"/>
     <w:tmpl w:val="229AFA22"/>
@@ -3792,7 +4374,7 @@
       </w:rPr>
     </w:lvl>
   </w:abstractNum>
-  <w:abstractNum w:abstractNumId="8">
+  <w:abstractNum w:abstractNumId="11">
     <w:nsid w:val="74484C42"/>
     <w:multiLevelType w:val="hybridMultilevel"/>
     <w:tmpl w:val="96D4D734"/>
@@ -3906,31 +4488,40 @@
     </w:lvl>
   </w:abstractNum>
   <w:num w:numId="1">
-    <w:abstractNumId w:val="5"/>
+    <w:abstractNumId w:val="7"/>
   </w:num>
   <w:num w:numId="2">
     <w:abstractNumId w:val="0"/>
   </w:num>
   <w:num w:numId="3">
+    <w:abstractNumId w:val="4"/>
+  </w:num>
+  <w:num w:numId="4">
     <w:abstractNumId w:val="3"/>
   </w:num>
-  <w:num w:numId="4">
+  <w:num w:numId="5">
+    <w:abstractNumId w:val="11"/>
+  </w:num>
+  <w:num w:numId="6">
+    <w:abstractNumId w:val="8"/>
+  </w:num>
+  <w:num w:numId="7">
     <w:abstractNumId w:val="2"/>
   </w:num>
-  <w:num w:numId="5">
-    <w:abstractNumId w:val="8"/>
+  <w:num w:numId="8">
+    <w:abstractNumId w:val="10"/>
   </w:num>
-  <w:num w:numId="6">
+  <w:num w:numId="9">
     <w:abstractNumId w:val="6"/>
   </w:num>
-  <w:num w:numId="7">
+  <w:num w:numId="10">
+    <w:abstractNumId w:val="9"/>
+  </w:num>
+  <w:num w:numId="11">
     <w:abstractNumId w:val="1"/>
   </w:num>
-  <w:num w:numId="8">
-    <w:abstractNumId w:val="7"/>
-  </w:num>
-  <w:num w:numId="9">
-    <w:abstractNumId w:val="4"/>
+  <w:num w:numId="12">
+    <w:abstractNumId w:val="5"/>
   </w:num>
 </w:numbering>
 </file>
@@ -4096,6 +4687,51 @@
     <w:qFormat/>
     <w:rsid w:val="00BC322C"/>
   </w:style>
+  <w:style w:type="paragraph" w:styleId="Titre1">
+    <w:name w:val="heading 1"/>
+    <w:basedOn w:val="Normal"/>
+    <w:link w:val="Titre1Car"/>
+    <w:uiPriority w:val="9"/>
+    <w:qFormat/>
+    <w:rsid w:val="00267C15"/>
+    <w:pPr>
+      <w:spacing w:before="100" w:beforeAutospacing="1" w:after="100" w:afterAutospacing="1" w:line="240" w:lineRule="auto"/>
+      <w:outlineLvl w:val="0"/>
+    </w:pPr>
+    <w:rPr>
+      <w:rFonts w:ascii="Times New Roman" w:eastAsia="Times New Roman" w:hAnsi="Times New Roman" w:cs="Times New Roman"/>
+      <w:b/>
+      <w:bCs/>
+      <w:kern w:val="36"/>
+      <w:sz w:val="48"/>
+      <w:szCs w:val="48"/>
+    </w:rPr>
+  </w:style>
+  <w:style w:type="paragraph" w:styleId="Titre2">
+    <w:name w:val="heading 2"/>
+    <w:basedOn w:val="Normal"/>
+    <w:next w:val="Normal"/>
+    <w:link w:val="Titre2Car"/>
+    <w:uiPriority w:val="9"/>
+    <w:semiHidden/>
+    <w:unhideWhenUsed/>
+    <w:qFormat/>
+    <w:rsid w:val="00267C15"/>
+    <w:pPr>
+      <w:keepNext/>
+      <w:keepLines/>
+      <w:spacing w:before="200" w:after="0"/>
+      <w:outlineLvl w:val="1"/>
+    </w:pPr>
+    <w:rPr>
+      <w:rFonts w:asciiTheme="majorHAnsi" w:eastAsiaTheme="majorEastAsia" w:hAnsiTheme="majorHAnsi" w:cstheme="majorBidi"/>
+      <w:b/>
+      <w:bCs/>
+      <w:color w:val="4F81BD" w:themeColor="accent1"/>
+      <w:sz w:val="26"/>
+      <w:szCs w:val="26"/>
+    </w:rPr>
+  </w:style>
   <w:style w:type="character" w:default="1" w:styleId="Policepardfaut">
     <w:name w:val="Default Paragraph Font"/>
     <w:uiPriority w:val="1"/>
@@ -4224,6 +4860,80 @@
     <w:rPr>
       <w:color w:val="0000FF"/>
       <w:u w:val="single"/>
+    </w:rPr>
+  </w:style>
+  <w:style w:type="paragraph" w:styleId="NormalWeb">
+    <w:name w:val="Normal (Web)"/>
+    <w:basedOn w:val="Normal"/>
+    <w:uiPriority w:val="99"/>
+    <w:semiHidden/>
+    <w:unhideWhenUsed/>
+    <w:rsid w:val="001F78EA"/>
+    <w:pPr>
+      <w:spacing w:before="100" w:beforeAutospacing="1" w:after="100" w:afterAutospacing="1" w:line="240" w:lineRule="auto"/>
+    </w:pPr>
+    <w:rPr>
+      <w:rFonts w:ascii="Times New Roman" w:eastAsia="Times New Roman" w:hAnsi="Times New Roman" w:cs="Times New Roman"/>
+      <w:sz w:val="24"/>
+      <w:szCs w:val="24"/>
+    </w:rPr>
+  </w:style>
+  <w:style w:type="character" w:styleId="lev">
+    <w:name w:val="Strong"/>
+    <w:basedOn w:val="Policepardfaut"/>
+    <w:uiPriority w:val="22"/>
+    <w:qFormat/>
+    <w:rsid w:val="001F78EA"/>
+    <w:rPr>
+      <w:b/>
+      <w:bCs/>
+    </w:rPr>
+  </w:style>
+  <w:style w:type="character" w:customStyle="1" w:styleId="lienglossaire">
+    <w:name w:val="lienglossaire"/>
+    <w:basedOn w:val="Policepardfaut"/>
+    <w:rsid w:val="001F78EA"/>
+  </w:style>
+  <w:style w:type="character" w:customStyle="1" w:styleId="Titre1Car">
+    <w:name w:val="Titre 1 Car"/>
+    <w:basedOn w:val="Policepardfaut"/>
+    <w:link w:val="Titre1"/>
+    <w:uiPriority w:val="9"/>
+    <w:rsid w:val="00267C15"/>
+    <w:rPr>
+      <w:rFonts w:ascii="Times New Roman" w:eastAsia="Times New Roman" w:hAnsi="Times New Roman" w:cs="Times New Roman"/>
+      <w:b/>
+      <w:bCs/>
+      <w:kern w:val="36"/>
+      <w:sz w:val="48"/>
+      <w:szCs w:val="48"/>
+    </w:rPr>
+  </w:style>
+  <w:style w:type="character" w:customStyle="1" w:styleId="Titre2Car">
+    <w:name w:val="Titre 2 Car"/>
+    <w:basedOn w:val="Policepardfaut"/>
+    <w:link w:val="Titre2"/>
+    <w:uiPriority w:val="9"/>
+    <w:semiHidden/>
+    <w:rsid w:val="00267C15"/>
+    <w:rPr>
+      <w:rFonts w:asciiTheme="majorHAnsi" w:eastAsiaTheme="majorEastAsia" w:hAnsiTheme="majorHAnsi" w:cstheme="majorBidi"/>
+      <w:b/>
+      <w:bCs/>
+      <w:color w:val="4F81BD" w:themeColor="accent1"/>
+      <w:sz w:val="26"/>
+      <w:szCs w:val="26"/>
+    </w:rPr>
+  </w:style>
+  <w:style w:type="character" w:styleId="Accentuation">
+    <w:name w:val="Emphasis"/>
+    <w:basedOn w:val="Policepardfaut"/>
+    <w:uiPriority w:val="20"/>
+    <w:qFormat/>
+    <w:rsid w:val="00267C15"/>
+    <w:rPr>
+      <w:i/>
+      <w:iCs/>
     </w:rPr>
   </w:style>
 </w:styles>

</xml_diff>